<commit_message>
Agregando el archivo SHS-ER08 modificado
</commit_message>
<xml_diff>
--- a/Desarrollo/SHS/Requisitos/SHS-ER08.docx
+++ b/Desarrollo/SHS/Requisitos/SHS-ER08.docx
@@ -915,6 +915,12 @@
               <w:rPr>
                 <w:rtl w:val="0"/>
               </w:rPr>
+              <w:t xml:space="preserve">30/11/2020</w:t>
+            </w:r>
+            <w:r>
+              <w:rPr>
+                <w:rtl w:val="0"/>
+              </w:rPr>
             </w:r>
           </w:p>
         </w:tc>
@@ -938,6 +944,12 @@
               <w:rPr>
                 <w:rtl w:val="0"/>
               </w:rPr>
+              <w:t xml:space="preserve">3.0</w:t>
+            </w:r>
+            <w:r>
+              <w:rPr>
+                <w:rtl w:val="0"/>
+              </w:rPr>
             </w:r>
           </w:p>
         </w:tc>
@@ -961,6 +973,12 @@
               <w:rPr>
                 <w:rtl w:val="0"/>
               </w:rPr>
+              <w:t xml:space="preserve">Se Mejoró la introducción</w:t>
+            </w:r>
+            <w:r>
+              <w:rPr>
+                <w:rtl w:val="0"/>
+              </w:rPr>
             </w:r>
           </w:p>
         </w:tc>
@@ -980,6 +998,19 @@
                 <w:color w:val="000000"/>
               </w:rPr>
             </w:pPr>
+            <w:r>
+              <w:rPr>
+                <w:rtl w:val="0"/>
+              </w:rPr>
+              <w:t xml:space="preserve">Alvarado Vladimir, </w:t>
+            </w:r>
+            <w:r>
+              <w:rPr>
+                <w:highlight w:val="white"/>
+                <w:rtl w:val="0"/>
+              </w:rPr>
+              <w:t xml:space="preserve">Alberto Harold, Rojas Alexis</w:t>
+            </w:r>
             <w:r>
               <w:rPr>
                 <w:rtl w:val="0"/>
@@ -1554,6 +1585,7 @@
     </w:p>
     <w:p>
       <w:pPr>
+        <w:jc w:val="center"/>
         <w:rPr>
           <w:b w:val="1"/>
           <w:sz w:val="36"/>
@@ -1572,224 +1604,6 @@
     </w:p>
     <w:p>
       <w:pPr>
-        <w:jc w:val="center"/>
-        <w:rPr>
-          <w:sz w:val="28"/>
-          <w:szCs w:val="28"/>
-        </w:rPr>
-      </w:pPr>
-      <w:r>
-        <w:rPr>
-          <w:sz w:val="28"/>
-          <w:szCs w:val="28"/>
-          <w:rtl w:val="0"/>
-        </w:rPr>
-        <w:t xml:space="preserve">1.0. ELIMINAR CUENTA.…………………………………………………………………4</w:t>
-      </w:r>
-    </w:p>
-    <w:p>
-      <w:pPr>
-        <w:jc w:val="center"/>
-        <w:rPr>
-          <w:sz w:val="28"/>
-          <w:szCs w:val="28"/>
-        </w:rPr>
-      </w:pPr>
-      <w:r>
-        <w:rPr>
-          <w:sz w:val="28"/>
-          <w:szCs w:val="28"/>
-          <w:rtl w:val="0"/>
-        </w:rPr>
-        <w:t xml:space="preserve">1.1. Diagrama de casos de uso………………………………………………………4</w:t>
-      </w:r>
-    </w:p>
-    <w:p>
-      <w:pPr>
-        <w:jc w:val="center"/>
-        <w:rPr>
-          <w:sz w:val="28"/>
-          <w:szCs w:val="28"/>
-        </w:rPr>
-      </w:pPr>
-      <w:r>
-        <w:rPr>
-          <w:sz w:val="28"/>
-          <w:szCs w:val="28"/>
-          <w:rtl w:val="0"/>
-        </w:rPr>
-        <w:t xml:space="preserve">1.2. Descripción ……………………………………………………………………………5</w:t>
-      </w:r>
-    </w:p>
-    <w:p>
-      <w:pPr>
-        <w:jc w:val="center"/>
-        <w:rPr>
-          <w:sz w:val="28"/>
-          <w:szCs w:val="28"/>
-        </w:rPr>
-      </w:pPr>
-      <w:r>
-        <w:rPr>
-          <w:sz w:val="28"/>
-          <w:szCs w:val="28"/>
-          <w:rtl w:val="0"/>
-        </w:rPr>
-        <w:t xml:space="preserve">1.3. Actores…………………………………………………………………………………..5</w:t>
-      </w:r>
-    </w:p>
-    <w:p>
-      <w:pPr>
-        <w:jc w:val="center"/>
-        <w:rPr>
-          <w:sz w:val="28"/>
-          <w:szCs w:val="28"/>
-        </w:rPr>
-      </w:pPr>
-      <w:r>
-        <w:rPr>
-          <w:sz w:val="28"/>
-          <w:szCs w:val="28"/>
-          <w:rtl w:val="0"/>
-        </w:rPr>
-        <w:t xml:space="preserve">1.4. Pre condiciones………………………………………………………………………5</w:t>
-      </w:r>
-    </w:p>
-    <w:p>
-      <w:pPr>
-        <w:jc w:val="center"/>
-        <w:rPr>
-          <w:sz w:val="28"/>
-          <w:szCs w:val="28"/>
-        </w:rPr>
-      </w:pPr>
-      <w:r>
-        <w:rPr>
-          <w:sz w:val="28"/>
-          <w:szCs w:val="28"/>
-          <w:rtl w:val="0"/>
-        </w:rPr>
-        <w:t xml:space="preserve">1.5. Pos condiciones………………………………………………………………………5</w:t>
-      </w:r>
-    </w:p>
-    <w:p>
-      <w:pPr>
-        <w:jc w:val="center"/>
-        <w:rPr>
-          <w:sz w:val="28"/>
-          <w:szCs w:val="28"/>
-        </w:rPr>
-      </w:pPr>
-      <w:r>
-        <w:rPr>
-          <w:sz w:val="28"/>
-          <w:szCs w:val="28"/>
-          <w:rtl w:val="0"/>
-        </w:rPr>
-        <w:t xml:space="preserve">1.6. Flujo básico…………………………………………………………………………….5</w:t>
-      </w:r>
-    </w:p>
-    <w:p>
-      <w:pPr>
-        <w:jc w:val="center"/>
-        <w:rPr>
-          <w:sz w:val="28"/>
-          <w:szCs w:val="28"/>
-        </w:rPr>
-      </w:pPr>
-      <w:r>
-        <w:rPr>
-          <w:sz w:val="28"/>
-          <w:szCs w:val="28"/>
-          <w:rtl w:val="0"/>
-        </w:rPr>
-        <w:t xml:space="preserve">1.7. Flujo alternativo……………………………………………………………………..6</w:t>
-      </w:r>
-    </w:p>
-    <w:p>
-      <w:pPr>
-        <w:jc w:val="center"/>
-        <w:rPr>
-          <w:sz w:val="28"/>
-          <w:szCs w:val="28"/>
-        </w:rPr>
-      </w:pPr>
-      <w:r>
-        <w:rPr>
-          <w:sz w:val="28"/>
-          <w:szCs w:val="28"/>
-          <w:rtl w:val="0"/>
-        </w:rPr>
-        <w:t xml:space="preserve">1.8. Diagrama de actividades…………………………………………………………6</w:t>
-      </w:r>
-    </w:p>
-    <w:p>
-      <w:pPr>
-        <w:jc w:val="center"/>
-        <w:rPr>
-          <w:sz w:val="28"/>
-          <w:szCs w:val="28"/>
-        </w:rPr>
-      </w:pPr>
-      <w:r>
-        <w:rPr>
-          <w:sz w:val="28"/>
-          <w:szCs w:val="28"/>
-          <w:rtl w:val="0"/>
-        </w:rPr>
-        <w:t xml:space="preserve">1.9. Excepciones……………………………………………………………………………7</w:t>
-      </w:r>
-    </w:p>
-    <w:p>
-      <w:pPr>
-        <w:jc w:val="center"/>
-        <w:rPr>
-          <w:sz w:val="28"/>
-          <w:szCs w:val="28"/>
-        </w:rPr>
-      </w:pPr>
-      <w:r>
-        <w:rPr>
-          <w:sz w:val="28"/>
-          <w:szCs w:val="28"/>
-          <w:rtl w:val="0"/>
-        </w:rPr>
-        <w:t xml:space="preserve">1.10. Prototipos…………………………………………………………………………….7</w:t>
-      </w:r>
-    </w:p>
-    <w:p>
-      <w:pPr>
-        <w:jc w:val="center"/>
-        <w:rPr>
-          <w:sz w:val="28"/>
-          <w:szCs w:val="28"/>
-        </w:rPr>
-      </w:pPr>
-      <w:r>
-        <w:rPr>
-          <w:sz w:val="28"/>
-          <w:szCs w:val="28"/>
-          <w:rtl w:val="0"/>
-        </w:rPr>
-        <w:t xml:space="preserve">1.11. Requerimientos no funcionales…………………………………………….8</w:t>
-      </w:r>
-    </w:p>
-    <w:p>
-      <w:pPr>
-        <w:rPr>
-          <w:sz w:val="28"/>
-          <w:szCs w:val="28"/>
-        </w:rPr>
-      </w:pPr>
-      <w:r>
-        <w:rPr>
-          <w:rtl w:val="0"/>
-        </w:rPr>
-      </w:r>
-    </w:p>
-    <w:p>
-      <w:pPr>
-        <w:jc w:val="center"/>
         <w:rPr>
           <w:b w:val="1"/>
           <w:sz w:val="36"/>
@@ -1804,6 +1618,315 @@
     </w:p>
     <w:p>
       <w:pPr>
+        <w:rPr>
+          <w:sz w:val="28"/>
+          <w:szCs w:val="28"/>
+        </w:rPr>
+      </w:pPr>
+      <w:r>
+        <w:rPr>
+          <w:sz w:val="28"/>
+          <w:szCs w:val="28"/>
+          <w:rtl w:val="0"/>
+        </w:rPr>
+        <w:t xml:space="preserve">       1.INTRODUCCIÓN</w:t>
+      </w:r>
+    </w:p>
+    <w:p>
+      <w:pPr>
+        <w:rPr>
+          <w:sz w:val="28"/>
+          <w:szCs w:val="28"/>
+        </w:rPr>
+      </w:pPr>
+      <w:r>
+        <w:rPr>
+          <w:sz w:val="28"/>
+          <w:szCs w:val="28"/>
+          <w:rtl w:val="0"/>
+        </w:rPr>
+        <w:t xml:space="preserve">         1.1. </w:t>
+      </w:r>
+      <w:r>
+        <w:rPr>
+          <w:rFonts w:ascii="Times New Roman" w:cs="Times New Roman" w:eastAsia="Times New Roman" w:hAnsi="Times New Roman"/>
+          <w:sz w:val="28"/>
+          <w:szCs w:val="28"/>
+          <w:rtl w:val="0"/>
+        </w:rPr>
+        <w:t xml:space="preserve">Propósito…………………………………………………......4</w:t>
+      </w:r>
+      <w:r>
+        <w:rPr>
+          <w:rtl w:val="0"/>
+        </w:rPr>
+      </w:r>
+    </w:p>
+    <w:p>
+      <w:pPr>
+        <w:rPr>
+          <w:sz w:val="28"/>
+          <w:szCs w:val="28"/>
+        </w:rPr>
+      </w:pPr>
+      <w:r>
+        <w:rPr>
+          <w:sz w:val="28"/>
+          <w:szCs w:val="28"/>
+          <w:rtl w:val="0"/>
+        </w:rPr>
+        <w:t xml:space="preserve">         1.2. Alcance………………………………………………………………………………..4</w:t>
+      </w:r>
+    </w:p>
+    <w:p>
+      <w:pPr>
+        <w:rPr>
+          <w:sz w:val="28"/>
+          <w:szCs w:val="28"/>
+        </w:rPr>
+      </w:pPr>
+      <w:r>
+        <w:rPr>
+          <w:sz w:val="28"/>
+          <w:szCs w:val="28"/>
+          <w:rtl w:val="0"/>
+        </w:rPr>
+        <w:t xml:space="preserve">         1.3. </w:t>
+      </w:r>
+      <w:r>
+        <w:rPr>
+          <w:rFonts w:ascii="Times New Roman" w:cs="Times New Roman" w:eastAsia="Times New Roman" w:hAnsi="Times New Roman"/>
+          <w:sz w:val="28"/>
+          <w:szCs w:val="28"/>
+          <w:rtl w:val="0"/>
+        </w:rPr>
+        <w:t xml:space="preserve">Definiciones, siglas y abreviaciones………………………....4</w:t>
+      </w:r>
+      <w:r>
+        <w:rPr>
+          <w:rtl w:val="0"/>
+        </w:rPr>
+      </w:r>
+    </w:p>
+    <w:p>
+      <w:pPr>
+        <w:rPr>
+          <w:sz w:val="28"/>
+          <w:szCs w:val="28"/>
+        </w:rPr>
+      </w:pPr>
+      <w:r>
+        <w:rPr>
+          <w:sz w:val="28"/>
+          <w:szCs w:val="28"/>
+          <w:rtl w:val="0"/>
+        </w:rPr>
+        <w:t xml:space="preserve">         1.4. Referencias…………………………………………………………………………..5</w:t>
+      </w:r>
+    </w:p>
+    <w:p>
+      <w:pPr>
+        <w:rPr>
+          <w:sz w:val="28"/>
+          <w:szCs w:val="28"/>
+        </w:rPr>
+      </w:pPr>
+      <w:r>
+        <w:rPr>
+          <w:sz w:val="28"/>
+          <w:szCs w:val="28"/>
+          <w:rtl w:val="0"/>
+        </w:rPr>
+        <w:t xml:space="preserve">         1.5. Resumen……………………………………………………………………………...5</w:t>
+      </w:r>
+    </w:p>
+    <w:p>
+      <w:pPr>
+        <w:rPr>
+          <w:sz w:val="28"/>
+          <w:szCs w:val="28"/>
+        </w:rPr>
+      </w:pPr>
+      <w:r>
+        <w:rPr>
+          <w:sz w:val="28"/>
+          <w:szCs w:val="28"/>
+          <w:rtl w:val="0"/>
+        </w:rPr>
+        <w:t xml:space="preserve">       2. DESCRIPCIÓN GENERAL ……………………………………………………….……6</w:t>
+      </w:r>
+    </w:p>
+    <w:p>
+      <w:pPr>
+        <w:jc w:val="center"/>
+        <w:rPr>
+          <w:sz w:val="28"/>
+          <w:szCs w:val="28"/>
+        </w:rPr>
+      </w:pPr>
+      <w:r>
+        <w:rPr>
+          <w:sz w:val="28"/>
+          <w:szCs w:val="28"/>
+          <w:rtl w:val="0"/>
+        </w:rPr>
+        <w:t xml:space="preserve">  2.1. Diagrama de casos de uso………………………………………………………6</w:t>
+      </w:r>
+    </w:p>
+    <w:p>
+      <w:pPr>
+        <w:jc w:val="center"/>
+        <w:rPr>
+          <w:sz w:val="28"/>
+          <w:szCs w:val="28"/>
+        </w:rPr>
+      </w:pPr>
+      <w:r>
+        <w:rPr>
+          <w:sz w:val="28"/>
+          <w:szCs w:val="28"/>
+          <w:rtl w:val="0"/>
+        </w:rPr>
+        <w:t xml:space="preserve">  2.2. Descripción ……………………………………………………………………………7</w:t>
+      </w:r>
+    </w:p>
+    <w:p>
+      <w:pPr>
+        <w:jc w:val="center"/>
+        <w:rPr>
+          <w:sz w:val="28"/>
+          <w:szCs w:val="28"/>
+        </w:rPr>
+      </w:pPr>
+      <w:r>
+        <w:rPr>
+          <w:sz w:val="28"/>
+          <w:szCs w:val="28"/>
+          <w:rtl w:val="0"/>
+        </w:rPr>
+        <w:t xml:space="preserve">  2.3. Actores…………………………………………………………………………………..7</w:t>
+      </w:r>
+    </w:p>
+    <w:p>
+      <w:pPr>
+        <w:jc w:val="center"/>
+        <w:rPr>
+          <w:sz w:val="28"/>
+          <w:szCs w:val="28"/>
+        </w:rPr>
+      </w:pPr>
+      <w:r>
+        <w:rPr>
+          <w:sz w:val="28"/>
+          <w:szCs w:val="28"/>
+          <w:rtl w:val="0"/>
+        </w:rPr>
+        <w:t xml:space="preserve">  2.4. Precondiciones……………………………………………………………………….7</w:t>
+      </w:r>
+    </w:p>
+    <w:p>
+      <w:pPr>
+        <w:jc w:val="center"/>
+        <w:rPr>
+          <w:sz w:val="28"/>
+          <w:szCs w:val="28"/>
+        </w:rPr>
+      </w:pPr>
+      <w:r>
+        <w:rPr>
+          <w:sz w:val="28"/>
+          <w:szCs w:val="28"/>
+          <w:rtl w:val="0"/>
+        </w:rPr>
+        <w:t xml:space="preserve">  2.5. </w:t>
+      </w:r>
+      <w:r>
+        <w:rPr>
+          <w:sz w:val="28"/>
+          <w:szCs w:val="28"/>
+          <w:rtl w:val="0"/>
+        </w:rPr>
+        <w:t xml:space="preserve">Postcondiciones</w:t>
+      </w:r>
+      <w:r>
+        <w:rPr>
+          <w:sz w:val="28"/>
+          <w:szCs w:val="28"/>
+          <w:rtl w:val="0"/>
+        </w:rPr>
+        <w:t xml:space="preserve">……………………………………………………………………..7</w:t>
+      </w:r>
+    </w:p>
+    <w:p>
+      <w:pPr>
+        <w:jc w:val="center"/>
+        <w:rPr>
+          <w:sz w:val="28"/>
+          <w:szCs w:val="28"/>
+        </w:rPr>
+      </w:pPr>
+      <w:r>
+        <w:rPr>
+          <w:sz w:val="28"/>
+          <w:szCs w:val="28"/>
+          <w:rtl w:val="0"/>
+        </w:rPr>
+        <w:t xml:space="preserve">  2.6. Flujo básico…………………………………………………………………………….7</w:t>
+      </w:r>
+    </w:p>
+    <w:p>
+      <w:pPr>
+        <w:jc w:val="center"/>
+        <w:rPr>
+          <w:sz w:val="28"/>
+          <w:szCs w:val="28"/>
+        </w:rPr>
+      </w:pPr>
+      <w:r>
+        <w:rPr>
+          <w:sz w:val="28"/>
+          <w:szCs w:val="28"/>
+          <w:rtl w:val="0"/>
+        </w:rPr>
+        <w:t xml:space="preserve">  2.7. Diagrama de actividades…………………………………………………….…..8</w:t>
+      </w:r>
+    </w:p>
+    <w:p>
+      <w:pPr>
+        <w:jc w:val="center"/>
+        <w:rPr>
+          <w:sz w:val="28"/>
+          <w:szCs w:val="28"/>
+        </w:rPr>
+      </w:pPr>
+      <w:r>
+        <w:rPr>
+          <w:sz w:val="28"/>
+          <w:szCs w:val="28"/>
+          <w:rtl w:val="0"/>
+        </w:rPr>
+        <w:t xml:space="preserve">  2.8. Excepciones………………………………………………….…………………………9</w:t>
+      </w:r>
+    </w:p>
+    <w:p>
+      <w:pPr>
+        <w:jc w:val="center"/>
+        <w:rPr>
+          <w:sz w:val="28"/>
+          <w:szCs w:val="28"/>
+        </w:rPr>
+      </w:pPr>
+      <w:r>
+        <w:rPr>
+          <w:sz w:val="28"/>
+          <w:szCs w:val="28"/>
+          <w:rtl w:val="0"/>
+        </w:rPr>
+        <w:t xml:space="preserve">  2.9. Prototipos………………………………………………………..…………………….9</w:t>
+      </w:r>
+    </w:p>
+    <w:p>
+      <w:pPr>
         <w:jc w:val="center"/>
         <w:rPr>
           <w:b w:val="1"/>
@@ -1813,6 +1936,27 @@
       </w:pPr>
       <w:r>
         <w:rPr>
+          <w:sz w:val="28"/>
+          <w:szCs w:val="28"/>
+          <w:rtl w:val="0"/>
+        </w:rPr>
+        <w:t xml:space="preserve">    2.10. Requerimientos no funcionales…………………………………………….10</w:t>
+      </w:r>
+      <w:r>
+        <w:rPr>
+          <w:rtl w:val="0"/>
+        </w:rPr>
+      </w:r>
+    </w:p>
+    <w:p>
+      <w:pPr>
+        <w:rPr>
+          <w:sz w:val="28"/>
+          <w:szCs w:val="28"/>
+        </w:rPr>
+      </w:pPr>
+      <w:r>
+        <w:rPr>
           <w:rtl w:val="0"/>
         </w:rPr>
       </w:r>
@@ -1849,7 +1993,6 @@
     </w:p>
     <w:p>
       <w:pPr>
-        <w:jc w:val="center"/>
         <w:rPr>
           <w:b w:val="1"/>
           <w:sz w:val="36"/>
@@ -1864,6 +2007,13 @@
     </w:p>
     <w:p>
       <w:pPr>
+        <w:keepNext w:val="1"/>
+        <w:numPr>
+          <w:ilvl w:val="0"/>
+          <w:numId w:val="5"/>
+        </w:numPr>
+        <w:spacing w:after="360" w:before="360" w:line="360" w:lineRule="auto"/>
+        <w:ind w:left="858" w:hanging="432"/>
         <w:jc w:val="center"/>
         <w:rPr>
           <w:b w:val="1"/>
@@ -1871,31 +2021,670 @@
           <w:szCs w:val="36"/>
         </w:rPr>
       </w:pPr>
-      <w:r>
-        <w:rPr>
-          <w:rtl w:val="0"/>
-        </w:rPr>
-      </w:r>
-    </w:p>
-    <w:p>
-      <w:pPr>
-        <w:jc w:val="center"/>
-        <w:rPr>
+      <w:bookmarkStart w:colFirst="0" w:colLast="0" w:name="_heading=h.1fob9te" w:id="2"/>
+      <w:bookmarkEnd w:id="2"/>
+      <w:r>
+        <w:rPr>
+          <w:rFonts w:ascii="Arial" w:cs="Arial" w:eastAsia="Arial" w:hAnsi="Arial"/>
           <w:b w:val="1"/>
           <w:sz w:val="36"/>
           <w:szCs w:val="36"/>
-        </w:rPr>
-      </w:pPr>
-      <w:r>
-        <w:rPr>
-          <w:rtl w:val="0"/>
-        </w:rPr>
-      </w:r>
-    </w:p>
-    <w:p>
-      <w:pPr>
-        <w:jc w:val="center"/>
-        <w:rPr>
+          <w:rtl w:val="0"/>
+        </w:rPr>
+        <w:t xml:space="preserve">Introducción</w:t>
+      </w:r>
+    </w:p>
+    <w:p>
+      <w:pPr>
+        <w:keepNext w:val="1"/>
+        <w:numPr>
+          <w:ilvl w:val="1"/>
+          <w:numId w:val="5"/>
+        </w:numPr>
+        <w:spacing w:after="240" w:before="240" w:line="360" w:lineRule="auto"/>
+        <w:ind w:left="576"/>
+        <w:jc w:val="both"/>
+        <w:rPr>
+          <w:rFonts w:ascii="Times New Roman" w:cs="Times New Roman" w:eastAsia="Times New Roman" w:hAnsi="Times New Roman"/>
+          <w:b w:val="1"/>
+          <w:sz w:val="28"/>
+          <w:szCs w:val="28"/>
+        </w:rPr>
+      </w:pPr>
+      <w:r>
+        <w:rPr>
+          <w:rFonts w:ascii="Times New Roman" w:cs="Times New Roman" w:eastAsia="Times New Roman" w:hAnsi="Times New Roman"/>
+          <w:b w:val="1"/>
+          <w:sz w:val="28"/>
+          <w:szCs w:val="28"/>
+          <w:rtl w:val="0"/>
+        </w:rPr>
+        <w:t xml:space="preserve">Propósito</w:t>
+      </w:r>
+    </w:p>
+    <w:p>
+      <w:pPr>
+        <w:spacing w:after="120" w:before="120" w:line="360" w:lineRule="auto"/>
+        <w:jc w:val="both"/>
+        <w:rPr>
+          <w:rFonts w:ascii="Times New Roman" w:cs="Times New Roman" w:eastAsia="Times New Roman" w:hAnsi="Times New Roman"/>
+          <w:sz w:val="24"/>
+          <w:szCs w:val="24"/>
+        </w:rPr>
+      </w:pPr>
+      <w:bookmarkStart w:colFirst="0" w:colLast="0" w:name="_heading=h.3znysh7" w:id="3"/>
+      <w:bookmarkEnd w:id="3"/>
+      <w:r>
+        <w:rPr>
+          <w:rFonts w:ascii="Times New Roman" w:cs="Times New Roman" w:eastAsia="Times New Roman" w:hAnsi="Times New Roman"/>
+          <w:sz w:val="24"/>
+          <w:szCs w:val="24"/>
+          <w:rtl w:val="0"/>
+        </w:rPr>
+        <w:t xml:space="preserve">Especificar el requisito de Eliminar cuenta. Que tiene como propósito que los usuarios puedan eliminar su cuenta cuando crean que ya no la utilizaran más. .  </w:t>
+      </w:r>
+    </w:p>
+    <w:p>
+      <w:pPr>
+        <w:keepNext w:val="1"/>
+        <w:numPr>
+          <w:ilvl w:val="1"/>
+          <w:numId w:val="5"/>
+        </w:numPr>
+        <w:spacing w:after="240" w:before="240" w:line="360" w:lineRule="auto"/>
+        <w:ind w:left="576"/>
+        <w:jc w:val="both"/>
+        <w:rPr>
+          <w:rFonts w:ascii="Times New Roman" w:cs="Times New Roman" w:eastAsia="Times New Roman" w:hAnsi="Times New Roman"/>
+          <w:b w:val="1"/>
+          <w:sz w:val="28"/>
+          <w:szCs w:val="28"/>
+        </w:rPr>
+      </w:pPr>
+      <w:r>
+        <w:rPr>
+          <w:rFonts w:ascii="Times New Roman" w:cs="Times New Roman" w:eastAsia="Times New Roman" w:hAnsi="Times New Roman"/>
+          <w:b w:val="1"/>
+          <w:sz w:val="28"/>
+          <w:szCs w:val="28"/>
+          <w:rtl w:val="0"/>
+        </w:rPr>
+        <w:t xml:space="preserve">Alcance</w:t>
+      </w:r>
+    </w:p>
+    <w:p>
+      <w:pPr>
+        <w:spacing w:after="120" w:before="120" w:line="360" w:lineRule="auto"/>
+        <w:jc w:val="both"/>
+        <w:rPr>
+          <w:rFonts w:ascii="Times New Roman" w:cs="Times New Roman" w:eastAsia="Times New Roman" w:hAnsi="Times New Roman"/>
+          <w:sz w:val="24"/>
+          <w:szCs w:val="24"/>
+        </w:rPr>
+      </w:pPr>
+      <w:bookmarkStart w:colFirst="0" w:colLast="0" w:name="_heading=h.2et92p0" w:id="4"/>
+      <w:bookmarkEnd w:id="4"/>
+      <w:r>
+        <w:rPr>
+          <w:rFonts w:ascii="Times New Roman" w:cs="Times New Roman" w:eastAsia="Times New Roman" w:hAnsi="Times New Roman"/>
+          <w:sz w:val="24"/>
+          <w:szCs w:val="24"/>
+          <w:rtl w:val="0"/>
+        </w:rPr>
+        <w:t xml:space="preserve">El caso de uso Agregar servicio se efectuará por medio de la página web Service Home Store la cual podrá ser accedida desde un pc , laptop o celular .  </w:t>
+      </w:r>
+    </w:p>
+    <w:p>
+      <w:pPr>
+        <w:keepNext w:val="1"/>
+        <w:numPr>
+          <w:ilvl w:val="1"/>
+          <w:numId w:val="5"/>
+        </w:numPr>
+        <w:spacing w:after="240" w:before="240" w:line="360" w:lineRule="auto"/>
+        <w:ind w:left="576"/>
+        <w:jc w:val="both"/>
+        <w:rPr>
+          <w:rFonts w:ascii="Times New Roman" w:cs="Times New Roman" w:eastAsia="Times New Roman" w:hAnsi="Times New Roman"/>
+          <w:b w:val="1"/>
+          <w:sz w:val="28"/>
+          <w:szCs w:val="28"/>
+        </w:rPr>
+      </w:pPr>
+      <w:r>
+        <w:rPr>
+          <w:rFonts w:ascii="Times New Roman" w:cs="Times New Roman" w:eastAsia="Times New Roman" w:hAnsi="Times New Roman"/>
+          <w:b w:val="1"/>
+          <w:sz w:val="28"/>
+          <w:szCs w:val="28"/>
+          <w:rtl w:val="0"/>
+        </w:rPr>
+        <w:t xml:space="preserve">Definiciones, siglas y abreviaciones</w:t>
+      </w:r>
+    </w:p>
+    <w:p>
+      <w:pPr>
+        <w:spacing w:after="0" w:lineRule="auto"/>
+        <w:jc w:val="both"/>
+        <w:rPr>
+          <w:rFonts w:ascii="Times New Roman" w:cs="Times New Roman" w:eastAsia="Times New Roman" w:hAnsi="Times New Roman"/>
+          <w:sz w:val="24"/>
+          <w:szCs w:val="24"/>
+        </w:rPr>
+      </w:pPr>
+      <w:r>
+        <w:rPr>
+          <w:rFonts w:ascii="Times New Roman" w:cs="Times New Roman" w:eastAsia="Times New Roman" w:hAnsi="Times New Roman"/>
+          <w:b w:val="1"/>
+          <w:sz w:val="24"/>
+          <w:szCs w:val="24"/>
+          <w:rtl w:val="0"/>
+        </w:rPr>
+        <w:t xml:space="preserve">Agregar servicios: </w:t>
+      </w:r>
+      <w:r>
+        <w:rPr>
+          <w:rFonts w:ascii="Times New Roman" w:cs="Times New Roman" w:eastAsia="Times New Roman" w:hAnsi="Times New Roman"/>
+          <w:sz w:val="24"/>
+          <w:szCs w:val="24"/>
+          <w:rtl w:val="0"/>
+        </w:rPr>
+        <w:t xml:space="preserve">Es la opción dentro del  interfaz de ofrecer servicios que permitirá a los usuarios poder registrar los servicios que deseen.</w:t>
+      </w:r>
+    </w:p>
+    <w:p>
+      <w:pPr>
+        <w:spacing w:after="0" w:lineRule="auto"/>
+        <w:jc w:val="both"/>
+        <w:rPr>
+          <w:rFonts w:ascii="Times New Roman" w:cs="Times New Roman" w:eastAsia="Times New Roman" w:hAnsi="Times New Roman"/>
+          <w:sz w:val="24"/>
+          <w:szCs w:val="24"/>
+        </w:rPr>
+      </w:pPr>
+      <w:r>
+        <w:rPr>
+          <w:rtl w:val="0"/>
+        </w:rPr>
+      </w:r>
+    </w:p>
+    <w:p>
+      <w:pPr>
+        <w:spacing w:after="0" w:lineRule="auto"/>
+        <w:jc w:val="both"/>
+        <w:rPr>
+          <w:rFonts w:ascii="Times New Roman" w:cs="Times New Roman" w:eastAsia="Times New Roman" w:hAnsi="Times New Roman"/>
+          <w:sz w:val="24"/>
+          <w:szCs w:val="24"/>
+        </w:rPr>
+      </w:pPr>
+      <w:r>
+        <w:rPr>
+          <w:rFonts w:ascii="Times New Roman" w:cs="Times New Roman" w:eastAsia="Times New Roman" w:hAnsi="Times New Roman"/>
+          <w:b w:val="1"/>
+          <w:sz w:val="24"/>
+          <w:szCs w:val="24"/>
+          <w:rtl w:val="0"/>
+        </w:rPr>
+        <w:t xml:space="preserve">Interfaz de usuario:</w:t>
+      </w:r>
+      <w:r>
+        <w:rPr>
+          <w:rFonts w:ascii="Times New Roman" w:cs="Times New Roman" w:eastAsia="Times New Roman" w:hAnsi="Times New Roman"/>
+          <w:sz w:val="24"/>
+          <w:szCs w:val="24"/>
+          <w:rtl w:val="0"/>
+        </w:rPr>
+        <w:t xml:space="preserve"> Es el medio que permite a un usuario de un sistema informático comunicarse con el mismo. Pueden existir interfaces de usuario de diferentes tipos (gráficas, textuales, táctiles, gestuales, etc. )</w:t>
+      </w:r>
+    </w:p>
+    <w:p>
+      <w:pPr>
+        <w:spacing w:after="0" w:lineRule="auto"/>
+        <w:jc w:val="both"/>
+        <w:rPr>
+          <w:rFonts w:ascii="Times New Roman" w:cs="Times New Roman" w:eastAsia="Times New Roman" w:hAnsi="Times New Roman"/>
+          <w:sz w:val="24"/>
+          <w:szCs w:val="24"/>
+        </w:rPr>
+      </w:pPr>
+      <w:r>
+        <w:rPr>
+          <w:rtl w:val="0"/>
+        </w:rPr>
+      </w:r>
+    </w:p>
+    <w:p>
+      <w:pPr>
+        <w:spacing w:after="0" w:lineRule="auto"/>
+        <w:jc w:val="both"/>
+        <w:rPr>
+          <w:rFonts w:ascii="Times New Roman" w:cs="Times New Roman" w:eastAsia="Times New Roman" w:hAnsi="Times New Roman"/>
+          <w:sz w:val="24"/>
+          <w:szCs w:val="24"/>
+        </w:rPr>
+      </w:pPr>
+      <w:r>
+        <w:rPr>
+          <w:rFonts w:ascii="Times New Roman" w:cs="Times New Roman" w:eastAsia="Times New Roman" w:hAnsi="Times New Roman"/>
+          <w:b w:val="1"/>
+          <w:sz w:val="24"/>
+          <w:szCs w:val="24"/>
+          <w:rtl w:val="0"/>
+        </w:rPr>
+        <w:t xml:space="preserve">Interfaz de componente:</w:t>
+      </w:r>
+      <w:r>
+        <w:rPr>
+          <w:rFonts w:ascii="Times New Roman" w:cs="Times New Roman" w:eastAsia="Times New Roman" w:hAnsi="Times New Roman"/>
+          <w:sz w:val="24"/>
+          <w:szCs w:val="24"/>
+          <w:rtl w:val="0"/>
+        </w:rPr>
+        <w:t xml:space="preserve"> Es la definición de un conjunto de uno o más puntos de comunicación de entrada y/o salida de un componente, que permite su integración con otros componentes. Los interfaces de un componente permiten su utilización independientemente de cómo sea implementado. </w:t>
+      </w:r>
+    </w:p>
+    <w:p>
+      <w:pPr>
+        <w:spacing w:after="0" w:lineRule="auto"/>
+        <w:jc w:val="both"/>
+        <w:rPr>
+          <w:rFonts w:ascii="Times New Roman" w:cs="Times New Roman" w:eastAsia="Times New Roman" w:hAnsi="Times New Roman"/>
+          <w:sz w:val="24"/>
+          <w:szCs w:val="24"/>
+        </w:rPr>
+      </w:pPr>
+      <w:r>
+        <w:rPr>
+          <w:rtl w:val="0"/>
+        </w:rPr>
+      </w:r>
+    </w:p>
+    <w:p>
+      <w:pPr>
+        <w:spacing w:after="0" w:lineRule="auto"/>
+        <w:jc w:val="both"/>
+        <w:rPr>
+          <w:rFonts w:ascii="Times New Roman" w:cs="Times New Roman" w:eastAsia="Times New Roman" w:hAnsi="Times New Roman"/>
+          <w:sz w:val="24"/>
+          <w:szCs w:val="24"/>
+        </w:rPr>
+      </w:pPr>
+      <w:r>
+        <w:rPr>
+          <w:rFonts w:ascii="Times New Roman" w:cs="Times New Roman" w:eastAsia="Times New Roman" w:hAnsi="Times New Roman"/>
+          <w:b w:val="1"/>
+          <w:sz w:val="24"/>
+          <w:szCs w:val="24"/>
+          <w:rtl w:val="0"/>
+        </w:rPr>
+        <w:t xml:space="preserve">Base de datos(DB):</w:t>
+      </w:r>
+      <w:r>
+        <w:rPr>
+          <w:rFonts w:ascii="Times New Roman" w:cs="Times New Roman" w:eastAsia="Times New Roman" w:hAnsi="Times New Roman"/>
+          <w:sz w:val="24"/>
+          <w:szCs w:val="24"/>
+          <w:rtl w:val="0"/>
+        </w:rPr>
+        <w:t xml:space="preserve"> Es una colección de datos, organizados y almacenados para una fácil recuperación de estos. </w:t>
+      </w:r>
+    </w:p>
+    <w:p>
+      <w:pPr>
+        <w:spacing w:after="0" w:lineRule="auto"/>
+        <w:jc w:val="both"/>
+        <w:rPr>
+          <w:rFonts w:ascii="Times New Roman" w:cs="Times New Roman" w:eastAsia="Times New Roman" w:hAnsi="Times New Roman"/>
+          <w:sz w:val="24"/>
+          <w:szCs w:val="24"/>
+        </w:rPr>
+      </w:pPr>
+      <w:r>
+        <w:rPr>
+          <w:rtl w:val="0"/>
+        </w:rPr>
+      </w:r>
+    </w:p>
+    <w:p>
+      <w:pPr>
+        <w:spacing w:after="0" w:lineRule="auto"/>
+        <w:jc w:val="both"/>
+        <w:rPr>
+          <w:rFonts w:ascii="Times New Roman" w:cs="Times New Roman" w:eastAsia="Times New Roman" w:hAnsi="Times New Roman"/>
+          <w:sz w:val="24"/>
+          <w:szCs w:val="24"/>
+        </w:rPr>
+      </w:pPr>
+      <w:r>
+        <w:rPr>
+          <w:rFonts w:ascii="Times New Roman" w:cs="Times New Roman" w:eastAsia="Times New Roman" w:hAnsi="Times New Roman"/>
+          <w:b w:val="1"/>
+          <w:sz w:val="24"/>
+          <w:szCs w:val="24"/>
+          <w:rtl w:val="0"/>
+        </w:rPr>
+        <w:t xml:space="preserve">Sistema</w:t>
+      </w:r>
+      <w:r>
+        <w:rPr>
+          <w:rFonts w:ascii="Times New Roman" w:cs="Times New Roman" w:eastAsia="Times New Roman" w:hAnsi="Times New Roman"/>
+          <w:sz w:val="24"/>
+          <w:szCs w:val="24"/>
+          <w:rtl w:val="0"/>
+        </w:rPr>
+        <w:t xml:space="preserve">: Un sistema es "un objeto complejo cuyas partes o componentes se relacionan con al menos alguno de los demás componentes";​ puede ser</w:t>
+      </w:r>
+      <w:hyperlink r:id="rId8">
+        <w:r>
+          <w:rPr>
+            <w:rFonts w:ascii="Times New Roman" w:cs="Times New Roman" w:eastAsia="Times New Roman" w:hAnsi="Times New Roman"/>
+            <w:sz w:val="24"/>
+            <w:szCs w:val="24"/>
+            <w:rtl w:val="0"/>
+          </w:rPr>
+          <w:t xml:space="preserve"> material</w:t>
+        </w:r>
+      </w:hyperlink>
+      <w:r>
+        <w:rPr>
+          <w:rFonts w:ascii="Times New Roman" w:cs="Times New Roman" w:eastAsia="Times New Roman" w:hAnsi="Times New Roman"/>
+          <w:sz w:val="24"/>
+          <w:szCs w:val="24"/>
+          <w:rtl w:val="0"/>
+        </w:rPr>
+        <w:t xml:space="preserve"> o</w:t>
+      </w:r>
+      <w:hyperlink r:id="rId9">
+        <w:r>
+          <w:rPr>
+            <w:rFonts w:ascii="Times New Roman" w:cs="Times New Roman" w:eastAsia="Times New Roman" w:hAnsi="Times New Roman"/>
+            <w:sz w:val="24"/>
+            <w:szCs w:val="24"/>
+            <w:rtl w:val="0"/>
+          </w:rPr>
+          <w:t xml:space="preserve"> conceptual</w:t>
+        </w:r>
+      </w:hyperlink>
+      <w:r>
+        <w:rPr>
+          <w:rFonts w:ascii="Times New Roman" w:cs="Times New Roman" w:eastAsia="Times New Roman" w:hAnsi="Times New Roman"/>
+          <w:sz w:val="24"/>
+          <w:szCs w:val="24"/>
+          <w:rtl w:val="0"/>
+        </w:rPr>
+        <w:t xml:space="preserve">.</w:t>
+      </w:r>
+      <w:r>
+        <w:rPr>
+          <w:rFonts w:ascii="Times New Roman" w:cs="Times New Roman" w:eastAsia="Times New Roman" w:hAnsi="Times New Roman"/>
+          <w:sz w:val="24"/>
+          <w:szCs w:val="24"/>
+          <w:vertAlign w:val="superscript"/>
+          <w:rtl w:val="0"/>
+        </w:rPr>
+        <w:t xml:space="preserve"> </w:t>
+      </w:r>
+      <w:r>
+        <w:rPr>
+          <w:rFonts w:ascii="Times New Roman" w:cs="Times New Roman" w:eastAsia="Times New Roman" w:hAnsi="Times New Roman"/>
+          <w:sz w:val="24"/>
+          <w:szCs w:val="24"/>
+          <w:rtl w:val="0"/>
+        </w:rPr>
+        <w:t xml:space="preserve">Todos los sistemas tienen composición, estructura y entorno, pero sólo los sistemas materiales tienen mecanismos (o procesos), y solo algunos sistemas materiales tienen</w:t>
+      </w:r>
+      <w:hyperlink r:id="rId10">
+        <w:r>
+          <w:rPr>
+            <w:rFonts w:ascii="Times New Roman" w:cs="Times New Roman" w:eastAsia="Times New Roman" w:hAnsi="Times New Roman"/>
+            <w:sz w:val="24"/>
+            <w:szCs w:val="24"/>
+            <w:rtl w:val="0"/>
+          </w:rPr>
+          <w:t xml:space="preserve"> figura (forma)</w:t>
+        </w:r>
+      </w:hyperlink>
+      <w:r>
+        <w:rPr>
+          <w:rFonts w:ascii="Times New Roman" w:cs="Times New Roman" w:eastAsia="Times New Roman" w:hAnsi="Times New Roman"/>
+          <w:sz w:val="24"/>
+          <w:szCs w:val="24"/>
+          <w:rtl w:val="0"/>
+        </w:rPr>
+        <w:t xml:space="preserve">.</w:t>
+      </w:r>
+    </w:p>
+    <w:p>
+      <w:pPr>
+        <w:spacing w:after="0" w:lineRule="auto"/>
+        <w:jc w:val="both"/>
+        <w:rPr>
+          <w:rFonts w:ascii="Times New Roman" w:cs="Times New Roman" w:eastAsia="Times New Roman" w:hAnsi="Times New Roman"/>
+          <w:sz w:val="24"/>
+          <w:szCs w:val="24"/>
+        </w:rPr>
+      </w:pPr>
+      <w:r>
+        <w:rPr>
+          <w:rtl w:val="0"/>
+        </w:rPr>
+      </w:r>
+    </w:p>
+    <w:p>
+      <w:pPr>
+        <w:spacing w:after="0" w:lineRule="auto"/>
+        <w:jc w:val="both"/>
+        <w:rPr>
+          <w:rFonts w:ascii="Times New Roman" w:cs="Times New Roman" w:eastAsia="Times New Roman" w:hAnsi="Times New Roman"/>
+          <w:sz w:val="24"/>
+          <w:szCs w:val="24"/>
+        </w:rPr>
+      </w:pPr>
+      <w:r>
+        <w:rPr>
+          <w:rFonts w:ascii="Times New Roman" w:cs="Times New Roman" w:eastAsia="Times New Roman" w:hAnsi="Times New Roman"/>
+          <w:b w:val="1"/>
+          <w:sz w:val="24"/>
+          <w:szCs w:val="24"/>
+          <w:rtl w:val="0"/>
+        </w:rPr>
+        <w:t xml:space="preserve">Sistema informático (SI): </w:t>
+      </w:r>
+      <w:r>
+        <w:rPr>
+          <w:rFonts w:ascii="Times New Roman" w:cs="Times New Roman" w:eastAsia="Times New Roman" w:hAnsi="Times New Roman"/>
+          <w:sz w:val="24"/>
+          <w:szCs w:val="24"/>
+          <w:rtl w:val="0"/>
+        </w:rPr>
+        <w:t xml:space="preserve">Es un sistema que permite almacenar y procesar</w:t>
+      </w:r>
+      <w:hyperlink r:id="rId11">
+        <w:r>
+          <w:rPr>
+            <w:rFonts w:ascii="Times New Roman" w:cs="Times New Roman" w:eastAsia="Times New Roman" w:hAnsi="Times New Roman"/>
+            <w:sz w:val="24"/>
+            <w:szCs w:val="24"/>
+            <w:rtl w:val="0"/>
+          </w:rPr>
+          <w:t xml:space="preserve"> </w:t>
+        </w:r>
+      </w:hyperlink>
+      <w:r>
+        <w:rPr>
+          <w:rFonts w:ascii="Times New Roman" w:cs="Times New Roman" w:eastAsia="Times New Roman" w:hAnsi="Times New Roman"/>
+          <w:sz w:val="24"/>
+          <w:szCs w:val="24"/>
+          <w:rtl w:val="0"/>
+        </w:rPr>
+        <w:t xml:space="preserve">información; es el conjunto de partes interrelacionadas: hardware, software y personal informático.</w:t>
+      </w:r>
+    </w:p>
+    <w:p>
+      <w:pPr>
+        <w:spacing w:after="0" w:lineRule="auto"/>
+        <w:jc w:val="both"/>
+        <w:rPr>
+          <w:rFonts w:ascii="Times New Roman" w:cs="Times New Roman" w:eastAsia="Times New Roman" w:hAnsi="Times New Roman"/>
+          <w:sz w:val="24"/>
+          <w:szCs w:val="24"/>
+        </w:rPr>
+      </w:pPr>
+      <w:r>
+        <w:rPr>
+          <w:rtl w:val="0"/>
+        </w:rPr>
+      </w:r>
+    </w:p>
+    <w:p>
+      <w:pPr>
+        <w:spacing w:after="0" w:lineRule="auto"/>
+        <w:jc w:val="both"/>
+        <w:rPr>
+          <w:rFonts w:ascii="Times New Roman" w:cs="Times New Roman" w:eastAsia="Times New Roman" w:hAnsi="Times New Roman"/>
+          <w:sz w:val="24"/>
+          <w:szCs w:val="24"/>
+        </w:rPr>
+      </w:pPr>
+      <w:r>
+        <w:rPr>
+          <w:rtl w:val="0"/>
+        </w:rPr>
+      </w:r>
+    </w:p>
+    <w:p>
+      <w:pPr>
+        <w:keepNext w:val="1"/>
+        <w:numPr>
+          <w:ilvl w:val="1"/>
+          <w:numId w:val="3"/>
+        </w:numPr>
+        <w:spacing w:after="240" w:before="240" w:line="360" w:lineRule="auto"/>
+        <w:ind w:left="576"/>
+        <w:jc w:val="both"/>
+        <w:rPr>
+          <w:rFonts w:ascii="Times New Roman" w:cs="Times New Roman" w:eastAsia="Times New Roman" w:hAnsi="Times New Roman"/>
+          <w:b w:val="1"/>
+          <w:sz w:val="28"/>
+          <w:szCs w:val="28"/>
+        </w:rPr>
+      </w:pPr>
+      <w:bookmarkStart w:colFirst="0" w:colLast="0" w:name="_heading=h.3dy6vkm" w:id="5"/>
+      <w:bookmarkEnd w:id="5"/>
+      <w:r>
+        <w:rPr>
+          <w:rFonts w:ascii="Times New Roman" w:cs="Times New Roman" w:eastAsia="Times New Roman" w:hAnsi="Times New Roman"/>
+          <w:b w:val="1"/>
+          <w:sz w:val="28"/>
+          <w:szCs w:val="28"/>
+          <w:rtl w:val="0"/>
+        </w:rPr>
+        <w:t xml:space="preserve">Referencias</w:t>
+      </w:r>
+    </w:p>
+    <w:p>
+      <w:pPr>
+        <w:spacing w:after="120" w:before="120" w:line="360" w:lineRule="auto"/>
+        <w:jc w:val="both"/>
+        <w:rPr>
+          <w:rFonts w:ascii="Times New Roman" w:cs="Times New Roman" w:eastAsia="Times New Roman" w:hAnsi="Times New Roman"/>
+          <w:sz w:val="24"/>
+          <w:szCs w:val="24"/>
+        </w:rPr>
+      </w:pPr>
+      <w:r>
+        <w:rPr>
+          <w:rFonts w:ascii="Times New Roman" w:cs="Times New Roman" w:eastAsia="Times New Roman" w:hAnsi="Times New Roman"/>
+          <w:sz w:val="24"/>
+          <w:szCs w:val="24"/>
+          <w:rtl w:val="0"/>
+        </w:rPr>
+        <w:t xml:space="preserve">Licitación de Requisitos.xls</w:t>
+      </w:r>
+    </w:p>
+    <w:p>
+      <w:pPr>
+        <w:spacing w:after="120" w:before="120" w:line="360" w:lineRule="auto"/>
+        <w:jc w:val="both"/>
+        <w:rPr>
+          <w:rFonts w:ascii="Times New Roman" w:cs="Times New Roman" w:eastAsia="Times New Roman" w:hAnsi="Times New Roman"/>
+          <w:sz w:val="24"/>
+          <w:szCs w:val="24"/>
+        </w:rPr>
+      </w:pPr>
+      <w:r>
+        <w:rPr>
+          <w:rFonts w:ascii="Times New Roman" w:cs="Times New Roman" w:eastAsia="Times New Roman" w:hAnsi="Times New Roman"/>
+          <w:sz w:val="24"/>
+          <w:szCs w:val="24"/>
+          <w:rtl w:val="0"/>
+        </w:rPr>
+        <w:t xml:space="preserve">Requisitos no funciones.xlsx</w:t>
+      </w:r>
+    </w:p>
+    <w:p>
+      <w:pPr>
+        <w:keepNext w:val="1"/>
+        <w:numPr>
+          <w:ilvl w:val="1"/>
+          <w:numId w:val="3"/>
+        </w:numPr>
+        <w:spacing w:after="240" w:before="240" w:line="360" w:lineRule="auto"/>
+        <w:ind w:left="576"/>
+        <w:jc w:val="both"/>
+        <w:rPr>
+          <w:rFonts w:ascii="Times New Roman" w:cs="Times New Roman" w:eastAsia="Times New Roman" w:hAnsi="Times New Roman"/>
+          <w:b w:val="1"/>
+          <w:sz w:val="28"/>
+          <w:szCs w:val="28"/>
+        </w:rPr>
+      </w:pPr>
+      <w:r>
+        <w:rPr>
+          <w:rFonts w:ascii="Times New Roman" w:cs="Times New Roman" w:eastAsia="Times New Roman" w:hAnsi="Times New Roman"/>
+          <w:b w:val="1"/>
+          <w:sz w:val="28"/>
+          <w:szCs w:val="28"/>
+          <w:rtl w:val="0"/>
+        </w:rPr>
+        <w:t xml:space="preserve">Resumen</w:t>
+      </w:r>
+    </w:p>
+    <w:p>
+      <w:pPr>
+        <w:spacing w:after="0" w:lineRule="auto"/>
+        <w:jc w:val="both"/>
+        <w:rPr>
+          <w:rFonts w:ascii="Times New Roman" w:cs="Times New Roman" w:eastAsia="Times New Roman" w:hAnsi="Times New Roman"/>
+          <w:sz w:val="24"/>
+          <w:szCs w:val="24"/>
+        </w:rPr>
+      </w:pPr>
+      <w:r>
+        <w:rPr>
+          <w:rFonts w:ascii="Times New Roman" w:cs="Times New Roman" w:eastAsia="Times New Roman" w:hAnsi="Times New Roman"/>
+          <w:sz w:val="24"/>
+          <w:szCs w:val="24"/>
+          <w:rtl w:val="0"/>
+        </w:rPr>
+        <w:t xml:space="preserve">Tras el usuario haberse registrado y logueado en Service Home Store, tendrá la posibilidad de poder entrar al interfaz perfil de usuario y después utilizar la opción editar datos del usuario, brindando está la posibilidad de eliminar su cuenta una vez que se haya decidido no utilizarla más.</w:t>
+      </w:r>
+      <w:r>
+        <w:br w:type="page"/>
+      </w:r>
+      <w:r>
+        <w:rPr>
+          <w:rtl w:val="0"/>
+        </w:rPr>
+      </w:r>
+    </w:p>
+    <w:p>
+      <w:pPr>
+        <w:ind w:left="1080" w:firstLine="0"/>
+        <w:jc w:val="center"/>
+        <w:rPr>
+          <w:rFonts w:ascii="Times New Roman" w:cs="Times New Roman" w:eastAsia="Times New Roman" w:hAnsi="Times New Roman"/>
           <w:b w:val="1"/>
           <w:sz w:val="36"/>
           <w:szCs w:val="36"/>
@@ -1903,29 +2692,21 @@
       </w:pPr>
       <w:r>
         <w:rPr>
-          <w:rtl w:val="0"/>
-        </w:rPr>
-      </w:r>
-    </w:p>
-    <w:p>
-      <w:pPr>
-        <w:jc w:val="center"/>
-        <w:rPr>
+          <w:rFonts w:ascii="Times New Roman" w:cs="Times New Roman" w:eastAsia="Times New Roman" w:hAnsi="Times New Roman"/>
           <w:b w:val="1"/>
           <w:sz w:val="36"/>
           <w:szCs w:val="36"/>
-        </w:rPr>
-      </w:pPr>
-      <w:r>
-        <w:rPr>
-          <w:rtl w:val="0"/>
-        </w:rPr>
-      </w:r>
-    </w:p>
-    <w:p>
-      <w:pPr>
-        <w:jc w:val="center"/>
-        <w:rPr>
+          <w:rtl w:val="0"/>
+        </w:rPr>
+        <w:t xml:space="preserve">2. DESCRIPCIÓN GENERAL </w:t>
+      </w:r>
+    </w:p>
+    <w:p>
+      <w:pPr>
+        <w:ind w:left="1080" w:firstLine="0"/>
+        <w:jc w:val="center"/>
+        <w:rPr>
+          <w:rFonts w:ascii="Arial" w:cs="Arial" w:eastAsia="Arial" w:hAnsi="Arial"/>
           <w:b w:val="1"/>
           <w:sz w:val="36"/>
           <w:szCs w:val="36"/>
@@ -1939,111 +2720,46 @@
     </w:p>
     <w:p>
       <w:pPr>
-        <w:keepNext w:val="0"/>
-        <w:keepLines w:val="0"/>
-        <w:widowControl w:val="1"/>
-        <w:numPr>
-          <w:ilvl w:val="0"/>
-          <w:numId w:val="1"/>
-        </w:numPr>
-        <w:pBdr>
-          <w:top w:space="0" w:sz="0" w:val="nil"/>
-          <w:left w:space="0" w:sz="0" w:val="nil"/>
-          <w:bottom w:space="0" w:sz="0" w:val="nil"/>
-          <w:right w:space="0" w:sz="0" w:val="nil"/>
-          <w:between w:space="0" w:sz="0" w:val="nil"/>
-        </w:pBdr>
-        <w:shd w:fill="auto" w:val="clear"/>
-        <w:spacing w:after="0" w:before="0" w:line="259" w:lineRule="auto"/>
-        <w:ind w:left="720" w:right="0" w:hanging="360"/>
-        <w:jc w:val="center"/>
-        <w:rPr>
-          <w:rFonts w:ascii="Arial" w:cs="Arial" w:eastAsia="Arial" w:hAnsi="Arial"/>
-          <w:b w:val="1"/>
-          <w:i w:val="0"/>
-          <w:smallCaps w:val="0"/>
-          <w:strike w:val="0"/>
-          <w:color w:val="000000"/>
-          <w:sz w:val="36"/>
-          <w:szCs w:val="36"/>
-          <w:u w:val="none"/>
-          <w:shd w:fill="auto" w:val="clear"/>
-          <w:vertAlign w:val="baseline"/>
-        </w:rPr>
-      </w:pPr>
-      <w:r>
-        <w:rPr>
-          <w:rFonts w:ascii="Times New Roman" w:cs="Times New Roman" w:eastAsia="Times New Roman" w:hAnsi="Times New Roman"/>
-          <w:b w:val="1"/>
-          <w:i w:val="0"/>
-          <w:smallCaps w:val="0"/>
-          <w:strike w:val="0"/>
-          <w:color w:val="000000"/>
-          <w:sz w:val="36"/>
-          <w:szCs w:val="36"/>
-          <w:u w:val="none"/>
-          <w:shd w:fill="auto" w:val="clear"/>
-          <w:vertAlign w:val="baseline"/>
-          <w:rtl w:val="0"/>
-        </w:rPr>
-        <w:t xml:space="preserve">ELIMINAR CUENTA</w:t>
-      </w:r>
-      <w:r>
-        <w:rPr>
-          <w:rtl w:val="0"/>
-        </w:rPr>
-      </w:r>
-    </w:p>
-    <w:p>
-      <w:pPr>
         <w:keepNext w:val="1"/>
-        <w:keepLines w:val="0"/>
-        <w:widowControl w:val="1"/>
-        <w:numPr>
-          <w:ilvl w:val="1"/>
-          <w:numId w:val="1"/>
-        </w:numPr>
-        <w:pBdr>
-          <w:top w:space="0" w:sz="0" w:val="nil"/>
-          <w:left w:space="0" w:sz="0" w:val="nil"/>
-          <w:bottom w:space="0" w:sz="0" w:val="nil"/>
-          <w:right w:space="0" w:sz="0" w:val="nil"/>
-          <w:between w:space="0" w:sz="0" w:val="nil"/>
-        </w:pBdr>
-        <w:shd w:fill="auto" w:val="clear"/>
-        <w:spacing w:after="240" w:before="0" w:line="259" w:lineRule="auto"/>
-        <w:ind w:left="1080" w:right="0" w:hanging="720"/>
-        <w:jc w:val="left"/>
-        <w:rPr>
-          <w:rFonts w:ascii="Times New Roman" w:cs="Times New Roman" w:eastAsia="Times New Roman" w:hAnsi="Times New Roman"/>
-          <w:b w:val="1"/>
-          <w:i w:val="0"/>
-          <w:smallCaps w:val="0"/>
-          <w:strike w:val="0"/>
-          <w:color w:val="000000"/>
-          <w:sz w:val="28"/>
-          <w:szCs w:val="28"/>
-          <w:u w:val="none"/>
-          <w:shd w:fill="auto" w:val="clear"/>
-          <w:vertAlign w:val="baseline"/>
-        </w:rPr>
-      </w:pPr>
-      <w:r>
-        <w:rPr>
-          <w:rFonts w:ascii="Times New Roman" w:cs="Times New Roman" w:eastAsia="Times New Roman" w:hAnsi="Times New Roman"/>
-          <w:b w:val="1"/>
-          <w:i w:val="0"/>
-          <w:smallCaps w:val="0"/>
-          <w:strike w:val="0"/>
-          <w:color w:val="000000"/>
-          <w:sz w:val="28"/>
-          <w:szCs w:val="28"/>
-          <w:u w:val="none"/>
-          <w:shd w:fill="auto" w:val="clear"/>
-          <w:vertAlign w:val="baseline"/>
-          <w:rtl w:val="0"/>
-        </w:rPr>
-        <w:t xml:space="preserve">Diagrama de Casos de Usos</w:t>
+        <w:spacing w:after="240" w:before="240" w:lineRule="auto"/>
+        <w:ind w:left="0" w:firstLine="0"/>
+        <w:rPr>
+          <w:rFonts w:ascii="Times New Roman" w:cs="Times New Roman" w:eastAsia="Times New Roman" w:hAnsi="Times New Roman"/>
+          <w:sz w:val="24"/>
+          <w:szCs w:val="24"/>
+        </w:rPr>
+      </w:pPr>
+      <w:r>
+        <w:rPr>
+          <w:rFonts w:ascii="Times New Roman" w:cs="Times New Roman" w:eastAsia="Times New Roman" w:hAnsi="Times New Roman"/>
+          <w:b w:val="1"/>
+          <w:sz w:val="28"/>
+          <w:szCs w:val="28"/>
+          <w:rtl w:val="0"/>
+        </w:rPr>
+        <w:t xml:space="preserve">2.1. Diagrama de Casos de Usos</w:t>
+      </w:r>
+      <w:r>
+        <w:rPr>
+          <w:rtl w:val="0"/>
+        </w:rPr>
+      </w:r>
+    </w:p>
+    <w:p>
+      <w:pPr>
+        <w:keepNext w:val="1"/>
+        <w:spacing w:after="240" w:before="240" w:lineRule="auto"/>
+        <w:rPr>
+          <w:rFonts w:ascii="Times New Roman" w:cs="Times New Roman" w:eastAsia="Times New Roman" w:hAnsi="Times New Roman"/>
+          <w:b w:val="1"/>
+          <w:sz w:val="28"/>
+          <w:szCs w:val="28"/>
+        </w:rPr>
+      </w:pPr>
+      <w:r>
+        <w:rPr>
+          <w:rtl w:val="0"/>
+        </w:rPr>
       </w:r>
     </w:p>
     <w:p>
@@ -2067,24 +2783,24 @@
           <wp:anchor allowOverlap="1" behindDoc="0" distB="0" distT="0" distL="114300" distR="114300" hidden="0" layoutInCell="1" locked="0" relativeHeight="0" simplePos="0">
             <wp:simplePos x="0" y="0"/>
             <wp:positionH relativeFrom="column">
-              <wp:posOffset>281940</wp:posOffset>
+              <wp:posOffset>266700</wp:posOffset>
             </wp:positionH>
             <wp:positionV relativeFrom="paragraph">
-              <wp:posOffset>822475</wp:posOffset>
+              <wp:posOffset>84162</wp:posOffset>
             </wp:positionV>
             <wp:extent cx="4953000" cy="4260549"/>
             <wp:effectExtent b="0" l="0" r="0" t="0"/>
             <wp:wrapSquare wrapText="bothSides" distB="0" distT="0" distL="114300" distR="114300"/>
-            <wp:docPr id="47" name="image3.png"/>
+            <wp:docPr id="47" name="image2.png"/>
             <a:graphic>
               <a:graphicData uri="http://schemas.openxmlformats.org/drawingml/2006/picture">
                 <pic:pic>
                   <pic:nvPicPr>
-                    <pic:cNvPr id="0" name="image3.png"/>
+                    <pic:cNvPr id="0" name="image2.png"/>
                     <pic:cNvPicPr preferRelativeResize="0"/>
                   </pic:nvPicPr>
                   <pic:blipFill>
-                    <a:blip r:embed="rId8"/>
+                    <a:blip r:embed="rId12"/>
                     <a:srcRect b="0" l="0" r="0" t="0"/>
                     <a:stretch>
                       <a:fillRect/>
@@ -2107,6 +2823,23 @@
     </w:p>
     <w:p>
       <w:pPr>
+        <w:jc w:val="center"/>
+        <w:rPr>
+          <w:rFonts w:ascii="Times New Roman" w:cs="Times New Roman" w:eastAsia="Times New Roman" w:hAnsi="Times New Roman"/>
+          <w:b w:val="1"/>
+        </w:rPr>
+      </w:pPr>
+      <w:r>
+        <w:rPr>
+          <w:rFonts w:ascii="Times New Roman" w:cs="Times New Roman" w:eastAsia="Times New Roman" w:hAnsi="Times New Roman"/>
+          <w:b w:val="1"/>
+          <w:rtl w:val="0"/>
+        </w:rPr>
+        <w:t xml:space="preserve">Figura 1. Prototipo del Caso de uso: Eliminar cuenta</w:t>
+      </w:r>
+    </w:p>
+    <w:p>
+      <w:pPr>
         <w:keepNext w:val="1"/>
         <w:spacing w:after="240" w:before="240" w:lineRule="auto"/>
         <w:rPr>
@@ -2127,16 +2860,103 @@
         <w:jc w:val="center"/>
         <w:rPr>
           <w:rFonts w:ascii="Times New Roman" w:cs="Times New Roman" w:eastAsia="Times New Roman" w:hAnsi="Times New Roman"/>
-          <w:b w:val="1"/>
-        </w:rPr>
-      </w:pPr>
-      <w:r>
-        <w:rPr>
-          <w:rFonts w:ascii="Times New Roman" w:cs="Times New Roman" w:eastAsia="Times New Roman" w:hAnsi="Times New Roman"/>
-          <w:b w:val="1"/>
-          <w:rtl w:val="0"/>
-        </w:rPr>
-        <w:t xml:space="preserve">Figura 1. Prototipo del Caso de uso: Eliminar cuenta</w:t>
+        </w:rPr>
+      </w:pPr>
+      <w:r>
+        <w:rPr>
+          <w:rtl w:val="0"/>
+        </w:rPr>
+      </w:r>
+    </w:p>
+    <w:p>
+      <w:pPr>
+        <w:jc w:val="center"/>
+        <w:rPr>
+          <w:rFonts w:ascii="Times New Roman" w:cs="Times New Roman" w:eastAsia="Times New Roman" w:hAnsi="Times New Roman"/>
+        </w:rPr>
+      </w:pPr>
+      <w:r>
+        <w:rPr>
+          <w:rtl w:val="0"/>
+        </w:rPr>
+      </w:r>
+    </w:p>
+    <w:p>
+      <w:pPr>
+        <w:jc w:val="center"/>
+        <w:rPr>
+          <w:rFonts w:ascii="Times New Roman" w:cs="Times New Roman" w:eastAsia="Times New Roman" w:hAnsi="Times New Roman"/>
+        </w:rPr>
+      </w:pPr>
+      <w:r>
+        <w:rPr>
+          <w:rtl w:val="0"/>
+        </w:rPr>
+      </w:r>
+    </w:p>
+    <w:p>
+      <w:pPr>
+        <w:jc w:val="center"/>
+        <w:rPr>
+          <w:rFonts w:ascii="Times New Roman" w:cs="Times New Roman" w:eastAsia="Times New Roman" w:hAnsi="Times New Roman"/>
+        </w:rPr>
+      </w:pPr>
+      <w:r>
+        <w:rPr>
+          <w:rtl w:val="0"/>
+        </w:rPr>
+      </w:r>
+    </w:p>
+    <w:p>
+      <w:pPr>
+        <w:jc w:val="center"/>
+        <w:rPr>
+          <w:rFonts w:ascii="Times New Roman" w:cs="Times New Roman" w:eastAsia="Times New Roman" w:hAnsi="Times New Roman"/>
+        </w:rPr>
+      </w:pPr>
+      <w:r>
+        <w:rPr>
+          <w:rtl w:val="0"/>
+        </w:rPr>
+      </w:r>
+    </w:p>
+    <w:p>
+      <w:pPr>
+        <w:jc w:val="center"/>
+        <w:rPr>
+          <w:rFonts w:ascii="Times New Roman" w:cs="Times New Roman" w:eastAsia="Times New Roman" w:hAnsi="Times New Roman"/>
+        </w:rPr>
+      </w:pPr>
+      <w:r>
+        <w:rPr>
+          <w:rtl w:val="0"/>
+        </w:rPr>
+      </w:r>
+    </w:p>
+    <w:p>
+      <w:pPr>
+        <w:jc w:val="center"/>
+        <w:rPr>
+          <w:rFonts w:ascii="Times New Roman" w:cs="Times New Roman" w:eastAsia="Times New Roman" w:hAnsi="Times New Roman"/>
+        </w:rPr>
+      </w:pPr>
+      <w:r>
+        <w:rPr>
+          <w:rtl w:val="0"/>
+        </w:rPr>
+      </w:r>
+    </w:p>
+    <w:p>
+      <w:pPr>
+        <w:jc w:val="center"/>
+        <w:rPr>
+          <w:rFonts w:ascii="Times New Roman" w:cs="Times New Roman" w:eastAsia="Times New Roman" w:hAnsi="Times New Roman"/>
+        </w:rPr>
+      </w:pPr>
+      <w:r>
+        <w:rPr>
+          <w:rtl w:val="0"/>
+        </w:rPr>
       </w:r>
     </w:p>
     <w:p>
@@ -2152,73 +2972,13 @@
       </w:pPr>
       <w:r>
         <w:rPr>
-          <w:rtl w:val="0"/>
-        </w:rPr>
-      </w:r>
-    </w:p>
-    <w:p>
-      <w:pPr>
-        <w:jc w:val="center"/>
-        <w:rPr>
-          <w:rFonts w:ascii="Times New Roman" w:cs="Times New Roman" w:eastAsia="Times New Roman" w:hAnsi="Times New Roman"/>
-        </w:rPr>
-      </w:pPr>
-      <w:r>
-        <w:rPr>
-          <w:rtl w:val="0"/>
-        </w:rPr>
-      </w:r>
-    </w:p>
-    <w:p>
-      <w:pPr>
-        <w:keepNext w:val="1"/>
-        <w:keepLines w:val="0"/>
-        <w:widowControl w:val="1"/>
-        <w:numPr>
-          <w:ilvl w:val="1"/>
-          <w:numId w:val="1"/>
-        </w:numPr>
-        <w:pBdr>
-          <w:top w:space="0" w:sz="0" w:val="nil"/>
-          <w:left w:space="0" w:sz="0" w:val="nil"/>
-          <w:bottom w:space="0" w:sz="0" w:val="nil"/>
-          <w:right w:space="0" w:sz="0" w:val="nil"/>
-          <w:between w:space="0" w:sz="0" w:val="nil"/>
-        </w:pBdr>
-        <w:shd w:fill="auto" w:val="clear"/>
-        <w:spacing w:after="240" w:before="240" w:line="259" w:lineRule="auto"/>
-        <w:ind w:left="1080" w:right="0" w:hanging="720"/>
-        <w:jc w:val="left"/>
-        <w:rPr>
-          <w:rFonts w:ascii="Times New Roman" w:cs="Times New Roman" w:eastAsia="Times New Roman" w:hAnsi="Times New Roman"/>
-          <w:b w:val="1"/>
-          <w:i w:val="0"/>
-          <w:smallCaps w:val="0"/>
-          <w:strike w:val="0"/>
-          <w:color w:val="000000"/>
-          <w:sz w:val="28"/>
-          <w:szCs w:val="28"/>
-          <w:u w:val="none"/>
-          <w:shd w:fill="auto" w:val="clear"/>
-          <w:vertAlign w:val="baseline"/>
-        </w:rPr>
-      </w:pPr>
-      <w:r>
-        <w:rPr>
-          <w:rFonts w:ascii="Times New Roman" w:cs="Times New Roman" w:eastAsia="Times New Roman" w:hAnsi="Times New Roman"/>
-          <w:b w:val="1"/>
-          <w:i w:val="0"/>
-          <w:smallCaps w:val="0"/>
-          <w:strike w:val="0"/>
-          <w:color w:val="000000"/>
-          <w:sz w:val="28"/>
-          <w:szCs w:val="28"/>
-          <w:u w:val="none"/>
-          <w:shd w:fill="auto" w:val="clear"/>
-          <w:vertAlign w:val="baseline"/>
-          <w:rtl w:val="0"/>
-        </w:rPr>
-        <w:t xml:space="preserve">Descripción </w:t>
+          <w:rFonts w:ascii="Times New Roman" w:cs="Times New Roman" w:eastAsia="Times New Roman" w:hAnsi="Times New Roman"/>
+          <w:b w:val="1"/>
+          <w:sz w:val="28"/>
+          <w:szCs w:val="28"/>
+          <w:rtl w:val="0"/>
+        </w:rPr>
+        <w:t xml:space="preserve">2.2.  Descripción </w:t>
       </w:r>
     </w:p>
     <w:p>
@@ -2228,16 +2988,18 @@
         <w:ind w:left="-142" w:firstLine="0"/>
         <w:rPr>
           <w:rFonts w:ascii="Times New Roman" w:cs="Times New Roman" w:eastAsia="Times New Roman" w:hAnsi="Times New Roman"/>
-          <w:color w:val="000000"/>
-        </w:rPr>
-      </w:pPr>
-      <w:r>
-        <w:rPr>
-          <w:rFonts w:ascii="Times New Roman" w:cs="Times New Roman" w:eastAsia="Times New Roman" w:hAnsi="Times New Roman"/>
-          <w:color w:val="000000"/>
-          <w:rtl w:val="0"/>
-        </w:rPr>
-        <w:t xml:space="preserve">A través de esta funcionalidad el usuario puede eliminar su cuenta cuando crea que ya no la utilizara más.</w:t>
+          <w:sz w:val="24"/>
+          <w:szCs w:val="24"/>
+        </w:rPr>
+      </w:pPr>
+      <w:r>
+        <w:rPr>
+          <w:rFonts w:ascii="Times New Roman" w:cs="Times New Roman" w:eastAsia="Times New Roman" w:hAnsi="Times New Roman"/>
+          <w:sz w:val="24"/>
+          <w:szCs w:val="24"/>
+          <w:rtl w:val="0"/>
+        </w:rPr>
+        <w:t xml:space="preserve">A través de esta funcionalidad el usuario puede eliminar su cuenta cuando crea que ya no la utilizara más. </w:t>
       </w:r>
     </w:p>
     <w:p>
@@ -2247,7 +3009,6 @@
         <w:ind w:left="-142" w:firstLine="0"/>
         <w:rPr>
           <w:rFonts w:ascii="Times New Roman" w:cs="Times New Roman" w:eastAsia="Times New Roman" w:hAnsi="Times New Roman"/>
-          <w:color w:val="000000"/>
         </w:rPr>
       </w:pPr>
       <w:r>
@@ -2259,115 +3020,67 @@
     <w:p>
       <w:pPr>
         <w:keepNext w:val="1"/>
-        <w:keepLines w:val="0"/>
-        <w:widowControl w:val="1"/>
+        <w:spacing w:after="240" w:before="240" w:lineRule="auto"/>
+        <w:rPr>
+          <w:rFonts w:ascii="Times New Roman" w:cs="Times New Roman" w:eastAsia="Times New Roman" w:hAnsi="Times New Roman"/>
+          <w:b w:val="1"/>
+          <w:sz w:val="28"/>
+          <w:szCs w:val="28"/>
+        </w:rPr>
+      </w:pPr>
+      <w:r>
+        <w:rPr>
+          <w:rFonts w:ascii="Times New Roman" w:cs="Times New Roman" w:eastAsia="Times New Roman" w:hAnsi="Times New Roman"/>
+          <w:b w:val="1"/>
+          <w:sz w:val="28"/>
+          <w:szCs w:val="28"/>
+          <w:rtl w:val="0"/>
+        </w:rPr>
+        <w:t xml:space="preserve">2.3. Actores</w:t>
+      </w:r>
+    </w:p>
+    <w:p>
+      <w:pPr>
         <w:numPr>
-          <w:ilvl w:val="1"/>
+          <w:ilvl w:val="0"/>
           <w:numId w:val="1"/>
         </w:numPr>
-        <w:pBdr>
-          <w:top w:space="0" w:sz="0" w:val="nil"/>
-          <w:left w:space="0" w:sz="0" w:val="nil"/>
-          <w:bottom w:space="0" w:sz="0" w:val="nil"/>
-          <w:right w:space="0" w:sz="0" w:val="nil"/>
-          <w:between w:space="0" w:sz="0" w:val="nil"/>
-        </w:pBdr>
-        <w:shd w:fill="auto" w:val="clear"/>
-        <w:spacing w:after="240" w:before="240" w:line="259" w:lineRule="auto"/>
-        <w:ind w:left="1080" w:right="0" w:hanging="720"/>
-        <w:jc w:val="left"/>
-        <w:rPr>
-          <w:rFonts w:ascii="Times New Roman" w:cs="Times New Roman" w:eastAsia="Times New Roman" w:hAnsi="Times New Roman"/>
-          <w:b w:val="1"/>
-          <w:i w:val="0"/>
-          <w:smallCaps w:val="0"/>
-          <w:strike w:val="0"/>
-          <w:color w:val="000000"/>
-          <w:sz w:val="28"/>
-          <w:szCs w:val="28"/>
-          <w:u w:val="none"/>
-          <w:shd w:fill="auto" w:val="clear"/>
-          <w:vertAlign w:val="baseline"/>
-        </w:rPr>
-      </w:pPr>
-      <w:r>
-        <w:rPr>
-          <w:rFonts w:ascii="Times New Roman" w:cs="Times New Roman" w:eastAsia="Times New Roman" w:hAnsi="Times New Roman"/>
-          <w:b w:val="1"/>
-          <w:i w:val="0"/>
-          <w:smallCaps w:val="0"/>
-          <w:strike w:val="0"/>
-          <w:color w:val="000000"/>
-          <w:sz w:val="28"/>
-          <w:szCs w:val="28"/>
-          <w:u w:val="none"/>
-          <w:shd w:fill="auto" w:val="clear"/>
-          <w:vertAlign w:val="baseline"/>
-          <w:rtl w:val="0"/>
-        </w:rPr>
-        <w:t xml:space="preserve">Actores</w:t>
+        <w:spacing w:after="0" w:before="120" w:line="360" w:lineRule="auto"/>
+        <w:ind w:left="720" w:hanging="360"/>
+        <w:rPr>
+          <w:rFonts w:ascii="Times New Roman" w:cs="Times New Roman" w:eastAsia="Times New Roman" w:hAnsi="Times New Roman"/>
+        </w:rPr>
+      </w:pPr>
+      <w:r>
+        <w:rPr>
+          <w:rFonts w:ascii="Times New Roman" w:cs="Times New Roman" w:eastAsia="Times New Roman" w:hAnsi="Times New Roman"/>
+          <w:sz w:val="24"/>
+          <w:szCs w:val="24"/>
+          <w:rtl w:val="0"/>
+        </w:rPr>
+        <w:t xml:space="preserve">Usuario: Con este nombre se ha generalizado a cualquier usuario que utilice el sistema de venta y adquisición de servicios </w:t>
+      </w:r>
+      <w:r>
+        <w:rPr>
+          <w:rtl w:val="0"/>
+        </w:rPr>
       </w:r>
     </w:p>
     <w:p>
       <w:pPr>
         <w:numPr>
           <w:ilvl w:val="0"/>
-          <w:numId w:val="2"/>
+          <w:numId w:val="1"/>
         </w:numPr>
-        <w:pBdr>
-          <w:top w:space="0" w:sz="0" w:val="nil"/>
-          <w:left w:space="0" w:sz="0" w:val="nil"/>
-          <w:bottom w:space="0" w:sz="0" w:val="nil"/>
-          <w:right w:space="0" w:sz="0" w:val="nil"/>
-          <w:between w:space="0" w:sz="0" w:val="nil"/>
-        </w:pBdr>
-        <w:spacing w:after="0" w:before="120" w:line="360" w:lineRule="auto"/>
-        <w:ind w:left="720" w:hanging="360"/>
-        <w:rPr>
-          <w:rFonts w:ascii="Times New Roman" w:cs="Times New Roman" w:eastAsia="Times New Roman" w:hAnsi="Times New Roman"/>
-          <w:color w:val="000000"/>
-        </w:rPr>
-      </w:pPr>
-      <w:r>
-        <w:rPr>
-          <w:rFonts w:ascii="Times New Roman" w:cs="Times New Roman" w:eastAsia="Times New Roman" w:hAnsi="Times New Roman"/>
-          <w:color w:val="000000"/>
-          <w:sz w:val="24"/>
-          <w:szCs w:val="24"/>
-          <w:rtl w:val="0"/>
-        </w:rPr>
-        <w:t xml:space="preserve">Usuario: Con este nombre se ha generalizado a cualquier usuario que utilice el sistema de venta y adquisición de servicios </w:t>
-      </w:r>
-      <w:r>
-        <w:rPr>
-          <w:rtl w:val="0"/>
-        </w:rPr>
-      </w:r>
-    </w:p>
-    <w:p>
-      <w:pPr>
-        <w:numPr>
-          <w:ilvl w:val="0"/>
-          <w:numId w:val="2"/>
-        </w:numPr>
-        <w:pBdr>
-          <w:top w:space="0" w:sz="0" w:val="nil"/>
-          <w:left w:space="0" w:sz="0" w:val="nil"/>
-          <w:bottom w:space="0" w:sz="0" w:val="nil"/>
-          <w:right w:space="0" w:sz="0" w:val="nil"/>
-          <w:between w:space="0" w:sz="0" w:val="nil"/>
-        </w:pBdr>
         <w:spacing w:after="120" w:line="360" w:lineRule="auto"/>
         <w:ind w:left="720" w:hanging="360"/>
         <w:rPr>
           <w:rFonts w:ascii="Times New Roman" w:cs="Times New Roman" w:eastAsia="Times New Roman" w:hAnsi="Times New Roman"/>
-          <w:color w:val="000000"/>
-        </w:rPr>
-      </w:pPr>
-      <w:r>
-        <w:rPr>
-          <w:rFonts w:ascii="Times New Roman" w:cs="Times New Roman" w:eastAsia="Times New Roman" w:hAnsi="Times New Roman"/>
-          <w:color w:val="000000"/>
+        </w:rPr>
+      </w:pPr>
+      <w:r>
+        <w:rPr>
+          <w:rFonts w:ascii="Times New Roman" w:cs="Times New Roman" w:eastAsia="Times New Roman" w:hAnsi="Times New Roman"/>
           <w:sz w:val="24"/>
           <w:szCs w:val="24"/>
           <w:rtl w:val="0"/>
@@ -2395,236 +3108,23 @@
     <w:p>
       <w:pPr>
         <w:keepNext w:val="1"/>
-        <w:keepLines w:val="0"/>
-        <w:widowControl w:val="1"/>
-        <w:numPr>
-          <w:ilvl w:val="1"/>
-          <w:numId w:val="1"/>
-        </w:numPr>
-        <w:pBdr>
-          <w:top w:space="0" w:sz="0" w:val="nil"/>
-          <w:left w:space="0" w:sz="0" w:val="nil"/>
-          <w:bottom w:space="0" w:sz="0" w:val="nil"/>
-          <w:right w:space="0" w:sz="0" w:val="nil"/>
-          <w:between w:space="0" w:sz="0" w:val="nil"/>
-        </w:pBdr>
-        <w:shd w:fill="auto" w:val="clear"/>
-        <w:spacing w:after="240" w:before="240" w:line="259" w:lineRule="auto"/>
-        <w:ind w:left="1080" w:right="0" w:hanging="720"/>
-        <w:jc w:val="left"/>
-        <w:rPr>
-          <w:rFonts w:ascii="Times New Roman" w:cs="Times New Roman" w:eastAsia="Times New Roman" w:hAnsi="Times New Roman"/>
-          <w:b w:val="1"/>
-          <w:i w:val="0"/>
-          <w:smallCaps w:val="0"/>
-          <w:strike w:val="0"/>
-          <w:color w:val="000000"/>
-          <w:sz w:val="28"/>
-          <w:szCs w:val="28"/>
-          <w:u w:val="none"/>
-          <w:shd w:fill="auto" w:val="clear"/>
-          <w:vertAlign w:val="baseline"/>
-        </w:rPr>
-      </w:pPr>
-      <w:r>
-        <w:rPr>
-          <w:rFonts w:ascii="Times New Roman" w:cs="Times New Roman" w:eastAsia="Times New Roman" w:hAnsi="Times New Roman"/>
-          <w:b w:val="1"/>
-          <w:i w:val="0"/>
-          <w:smallCaps w:val="0"/>
-          <w:strike w:val="0"/>
-          <w:color w:val="000000"/>
-          <w:sz w:val="28"/>
-          <w:szCs w:val="28"/>
-          <w:u w:val="none"/>
-          <w:shd w:fill="auto" w:val="clear"/>
-          <w:vertAlign w:val="baseline"/>
-          <w:rtl w:val="0"/>
-        </w:rPr>
-        <w:t xml:space="preserve">Pre condiciones</w:t>
-      </w:r>
-    </w:p>
-    <w:p>
-      <w:pPr>
-        <w:keepNext w:val="1"/>
-        <w:numPr>
-          <w:ilvl w:val="0"/>
-          <w:numId w:val="3"/>
-        </w:numPr>
-        <w:pBdr>
-          <w:top w:space="0" w:sz="0" w:val="nil"/>
-          <w:left w:space="0" w:sz="0" w:val="nil"/>
-          <w:bottom w:space="0" w:sz="0" w:val="nil"/>
-          <w:right w:space="0" w:sz="0" w:val="nil"/>
-          <w:between w:space="0" w:sz="0" w:val="nil"/>
-        </w:pBdr>
-        <w:spacing w:after="0" w:before="240" w:line="360" w:lineRule="auto"/>
-        <w:ind w:left="578" w:hanging="360"/>
-        <w:jc w:val="both"/>
-        <w:rPr>
-          <w:rFonts w:ascii="Times New Roman" w:cs="Times New Roman" w:eastAsia="Times New Roman" w:hAnsi="Times New Roman"/>
-          <w:color w:val="000000"/>
-        </w:rPr>
-      </w:pPr>
-      <w:r>
-        <w:rPr>
-          <w:rFonts w:ascii="Times New Roman" w:cs="Times New Roman" w:eastAsia="Times New Roman" w:hAnsi="Times New Roman"/>
-          <w:color w:val="000000"/>
-          <w:sz w:val="24"/>
-          <w:szCs w:val="24"/>
-          <w:rtl w:val="0"/>
-        </w:rPr>
-        <w:t xml:space="preserve">El usuario debe haberse registrado previamente en la página web Service Home Store.</w:t>
-      </w:r>
-      <w:r>
-        <w:rPr>
-          <w:rtl w:val="0"/>
-        </w:rPr>
-      </w:r>
-    </w:p>
-    <w:p>
-      <w:pPr>
-        <w:keepNext w:val="1"/>
-        <w:numPr>
-          <w:ilvl w:val="0"/>
-          <w:numId w:val="3"/>
-        </w:numPr>
-        <w:pBdr>
-          <w:top w:space="0" w:sz="0" w:val="nil"/>
-          <w:left w:space="0" w:sz="0" w:val="nil"/>
-          <w:bottom w:space="0" w:sz="0" w:val="nil"/>
-          <w:right w:space="0" w:sz="0" w:val="nil"/>
-          <w:between w:space="0" w:sz="0" w:val="nil"/>
-        </w:pBdr>
-        <w:spacing w:after="240" w:line="360" w:lineRule="auto"/>
-        <w:ind w:left="578" w:hanging="360"/>
-        <w:jc w:val="both"/>
-        <w:rPr>
-          <w:rFonts w:ascii="Times New Roman" w:cs="Times New Roman" w:eastAsia="Times New Roman" w:hAnsi="Times New Roman"/>
-          <w:color w:val="000000"/>
-        </w:rPr>
-      </w:pPr>
-      <w:r>
-        <w:rPr>
-          <w:rFonts w:ascii="Times New Roman" w:cs="Times New Roman" w:eastAsia="Times New Roman" w:hAnsi="Times New Roman"/>
-          <w:color w:val="000000"/>
-          <w:sz w:val="24"/>
-          <w:szCs w:val="24"/>
-          <w:rtl w:val="0"/>
-        </w:rPr>
-        <w:t xml:space="preserve">El usuario debe iniciar sesión en la página web Service HomeStore.</w:t>
-      </w:r>
-      <w:r>
-        <w:rPr>
-          <w:rtl w:val="0"/>
-        </w:rPr>
-      </w:r>
-    </w:p>
-    <w:p>
-      <w:pPr>
-        <w:keepNext w:val="1"/>
-        <w:numPr>
-          <w:ilvl w:val="0"/>
-          <w:numId w:val="3"/>
-        </w:numPr>
-        <w:pBdr>
-          <w:top w:space="0" w:sz="0" w:val="nil"/>
-          <w:left w:space="0" w:sz="0" w:val="nil"/>
-          <w:bottom w:space="0" w:sz="0" w:val="nil"/>
-          <w:right w:space="0" w:sz="0" w:val="nil"/>
-          <w:between w:space="0" w:sz="0" w:val="nil"/>
-        </w:pBdr>
-        <w:spacing w:after="240" w:line="360" w:lineRule="auto"/>
-        <w:ind w:left="578" w:hanging="360"/>
-        <w:jc w:val="both"/>
-        <w:rPr>
-          <w:rFonts w:ascii="Times New Roman" w:cs="Times New Roman" w:eastAsia="Times New Roman" w:hAnsi="Times New Roman"/>
-          <w:color w:val="000000"/>
-        </w:rPr>
-      </w:pPr>
-      <w:r>
-        <w:rPr>
-          <w:rFonts w:ascii="Times New Roman" w:cs="Times New Roman" w:eastAsia="Times New Roman" w:hAnsi="Times New Roman"/>
-          <w:color w:val="000000"/>
-          <w:rtl w:val="0"/>
-        </w:rPr>
-        <w:t xml:space="preserve">El usuario debe de haber completado los datos necesarios en la edición de su perfil.</w:t>
-      </w:r>
-    </w:p>
-    <w:p>
-      <w:pPr>
-        <w:keepNext w:val="1"/>
-        <w:pBdr>
-          <w:top w:space="0" w:sz="0" w:val="nil"/>
-          <w:left w:space="0" w:sz="0" w:val="nil"/>
-          <w:bottom w:space="0" w:sz="0" w:val="nil"/>
-          <w:right w:space="0" w:sz="0" w:val="nil"/>
-          <w:between w:space="0" w:sz="0" w:val="nil"/>
-        </w:pBdr>
-        <w:spacing w:after="240" w:line="360" w:lineRule="auto"/>
-        <w:ind w:left="578" w:firstLine="0"/>
-        <w:jc w:val="both"/>
-        <w:rPr>
-          <w:rFonts w:ascii="Times New Roman" w:cs="Times New Roman" w:eastAsia="Times New Roman" w:hAnsi="Times New Roman"/>
-          <w:color w:val="000000"/>
-        </w:rPr>
-      </w:pPr>
-      <w:r>
-        <w:rPr>
-          <w:rtl w:val="0"/>
-        </w:rPr>
-      </w:r>
-    </w:p>
-    <w:p>
-      <w:pPr>
-        <w:keepNext w:val="1"/>
-        <w:keepLines w:val="0"/>
-        <w:widowControl w:val="1"/>
-        <w:numPr>
-          <w:ilvl w:val="1"/>
-          <w:numId w:val="1"/>
-        </w:numPr>
-        <w:pBdr>
-          <w:top w:space="0" w:sz="0" w:val="nil"/>
-          <w:left w:space="0" w:sz="0" w:val="nil"/>
-          <w:bottom w:space="0" w:sz="0" w:val="nil"/>
-          <w:right w:space="0" w:sz="0" w:val="nil"/>
-          <w:between w:space="0" w:sz="0" w:val="nil"/>
-        </w:pBdr>
-        <w:shd w:fill="auto" w:val="clear"/>
-        <w:spacing w:after="240" w:before="240" w:line="259" w:lineRule="auto"/>
-        <w:ind w:left="1080" w:right="0" w:hanging="720"/>
-        <w:jc w:val="left"/>
-        <w:rPr>
-          <w:rFonts w:ascii="Times New Roman" w:cs="Times New Roman" w:eastAsia="Times New Roman" w:hAnsi="Times New Roman"/>
-          <w:b w:val="1"/>
-          <w:i w:val="0"/>
-          <w:smallCaps w:val="0"/>
-          <w:strike w:val="0"/>
-          <w:color w:val="000000"/>
-          <w:sz w:val="28"/>
-          <w:szCs w:val="28"/>
-          <w:u w:val="none"/>
-          <w:shd w:fill="auto" w:val="clear"/>
-          <w:vertAlign w:val="baseline"/>
-        </w:rPr>
-      </w:pPr>
-      <w:r>
-        <w:rPr>
-          <w:rFonts w:ascii="Times New Roman" w:cs="Times New Roman" w:eastAsia="Times New Roman" w:hAnsi="Times New Roman"/>
-          <w:b w:val="1"/>
-          <w:i w:val="0"/>
-          <w:smallCaps w:val="0"/>
-          <w:strike w:val="0"/>
-          <w:color w:val="000000"/>
-          <w:sz w:val="28"/>
-          <w:szCs w:val="28"/>
-          <w:u w:val="none"/>
-          <w:shd w:fill="auto" w:val="clear"/>
-          <w:vertAlign w:val="baseline"/>
-          <w:rtl w:val="0"/>
-        </w:rPr>
-        <w:t xml:space="preserve">Pos condiciones</w:t>
+        <w:spacing w:after="240" w:before="240" w:lineRule="auto"/>
+        <w:rPr>
+          <w:rFonts w:ascii="Times New Roman" w:cs="Times New Roman" w:eastAsia="Times New Roman" w:hAnsi="Times New Roman"/>
+          <w:b w:val="1"/>
+          <w:sz w:val="28"/>
+          <w:szCs w:val="28"/>
+        </w:rPr>
+      </w:pPr>
+      <w:r>
+        <w:rPr>
+          <w:rFonts w:ascii="Times New Roman" w:cs="Times New Roman" w:eastAsia="Times New Roman" w:hAnsi="Times New Roman"/>
+          <w:b w:val="1"/>
+          <w:sz w:val="28"/>
+          <w:szCs w:val="28"/>
+          <w:rtl w:val="0"/>
+        </w:rPr>
+        <w:t xml:space="preserve">2.4. Precondiciones</w:t>
       </w:r>
     </w:p>
     <w:p>
@@ -2634,129 +3134,171 @@
           <w:ilvl w:val="0"/>
           <w:numId w:val="4"/>
         </w:numPr>
-        <w:pBdr>
-          <w:top w:space="0" w:sz="0" w:val="nil"/>
-          <w:left w:space="0" w:sz="0" w:val="nil"/>
-          <w:bottom w:space="0" w:sz="0" w:val="nil"/>
-          <w:right w:space="0" w:sz="0" w:val="nil"/>
-          <w:between w:space="0" w:sz="0" w:val="nil"/>
-        </w:pBdr>
+        <w:spacing w:after="0" w:before="240" w:line="360" w:lineRule="auto"/>
+        <w:ind w:left="578" w:hanging="360"/>
+        <w:jc w:val="both"/>
+        <w:rPr>
+          <w:rFonts w:ascii="Times New Roman" w:cs="Times New Roman" w:eastAsia="Times New Roman" w:hAnsi="Times New Roman"/>
+        </w:rPr>
+      </w:pPr>
+      <w:r>
+        <w:rPr>
+          <w:rFonts w:ascii="Times New Roman" w:cs="Times New Roman" w:eastAsia="Times New Roman" w:hAnsi="Times New Roman"/>
+          <w:sz w:val="24"/>
+          <w:szCs w:val="24"/>
+          <w:rtl w:val="0"/>
+        </w:rPr>
+        <w:t xml:space="preserve">El usuario debe haberse registrado previamente en la página web Service Home Store.</w:t>
+      </w:r>
+      <w:r>
+        <w:rPr>
+          <w:rtl w:val="0"/>
+        </w:rPr>
+      </w:r>
+    </w:p>
+    <w:p>
+      <w:pPr>
+        <w:keepNext w:val="1"/>
+        <w:numPr>
+          <w:ilvl w:val="0"/>
+          <w:numId w:val="4"/>
+        </w:numPr>
+        <w:spacing w:after="240" w:line="360" w:lineRule="auto"/>
+        <w:ind w:left="578" w:hanging="360"/>
+        <w:jc w:val="both"/>
+        <w:rPr>
+          <w:rFonts w:ascii="Times New Roman" w:cs="Times New Roman" w:eastAsia="Times New Roman" w:hAnsi="Times New Roman"/>
+        </w:rPr>
+      </w:pPr>
+      <w:r>
+        <w:rPr>
+          <w:rFonts w:ascii="Times New Roman" w:cs="Times New Roman" w:eastAsia="Times New Roman" w:hAnsi="Times New Roman"/>
+          <w:sz w:val="24"/>
+          <w:szCs w:val="24"/>
+          <w:rtl w:val="0"/>
+        </w:rPr>
+        <w:t xml:space="preserve">El usuario debe iniciar sesión en la página web Service HomeStore.</w:t>
+      </w:r>
+      <w:r>
+        <w:rPr>
+          <w:rtl w:val="0"/>
+        </w:rPr>
+      </w:r>
+    </w:p>
+    <w:p>
+      <w:pPr>
+        <w:keepNext w:val="1"/>
+        <w:numPr>
+          <w:ilvl w:val="0"/>
+          <w:numId w:val="4"/>
+        </w:numPr>
+        <w:spacing w:after="240" w:line="360" w:lineRule="auto"/>
+        <w:ind w:left="578" w:hanging="360"/>
+        <w:jc w:val="both"/>
+        <w:rPr>
+          <w:rFonts w:ascii="Times New Roman" w:cs="Times New Roman" w:eastAsia="Times New Roman" w:hAnsi="Times New Roman"/>
+          <w:sz w:val="24"/>
+          <w:szCs w:val="24"/>
+        </w:rPr>
+      </w:pPr>
+      <w:r>
+        <w:rPr>
+          <w:rFonts w:ascii="Times New Roman" w:cs="Times New Roman" w:eastAsia="Times New Roman" w:hAnsi="Times New Roman"/>
+          <w:sz w:val="24"/>
+          <w:szCs w:val="24"/>
+          <w:rtl w:val="0"/>
+        </w:rPr>
+        <w:t xml:space="preserve">El usuario debe de haber completado los datos necesarios en la edición de su perfil.</w:t>
+      </w:r>
+      <w:r>
+        <w:rPr>
+          <w:rtl w:val="0"/>
+        </w:rPr>
+      </w:r>
+    </w:p>
+    <w:p>
+      <w:pPr>
+        <w:keepNext w:val="1"/>
+        <w:spacing w:after="240" w:before="240" w:lineRule="auto"/>
+        <w:rPr>
+          <w:rFonts w:ascii="Times New Roman" w:cs="Times New Roman" w:eastAsia="Times New Roman" w:hAnsi="Times New Roman"/>
+          <w:b w:val="1"/>
+          <w:sz w:val="28"/>
+          <w:szCs w:val="28"/>
+        </w:rPr>
+      </w:pPr>
+      <w:r>
+        <w:rPr>
+          <w:rFonts w:ascii="Times New Roman" w:cs="Times New Roman" w:eastAsia="Times New Roman" w:hAnsi="Times New Roman"/>
+          <w:b w:val="1"/>
+          <w:sz w:val="28"/>
+          <w:szCs w:val="28"/>
+          <w:rtl w:val="0"/>
+        </w:rPr>
+        <w:t xml:space="preserve">2.5. Postcondiciones</w:t>
+      </w:r>
+    </w:p>
+    <w:p>
+      <w:pPr>
+        <w:keepNext w:val="1"/>
+        <w:numPr>
+          <w:ilvl w:val="0"/>
+          <w:numId w:val="2"/>
+        </w:numPr>
         <w:spacing w:after="240" w:before="240" w:line="360" w:lineRule="auto"/>
         <w:ind w:left="720" w:hanging="360"/>
         <w:jc w:val="both"/>
         <w:rPr>
           <w:rFonts w:ascii="Times New Roman" w:cs="Times New Roman" w:eastAsia="Times New Roman" w:hAnsi="Times New Roman"/>
-          <w:color w:val="000000"/>
-        </w:rPr>
-      </w:pPr>
-      <w:r>
-        <w:rPr>
-          <w:rFonts w:ascii="Times New Roman" w:cs="Times New Roman" w:eastAsia="Times New Roman" w:hAnsi="Times New Roman"/>
-          <w:rtl w:val="0"/>
-        </w:rPr>
-        <w:t xml:space="preserve">Usuario redirigido a la interfaz de registro</w:t>
-      </w:r>
-      <w:r>
-        <w:rPr>
-          <w:rFonts w:ascii="Times New Roman" w:cs="Times New Roman" w:eastAsia="Times New Roman" w:hAnsi="Times New Roman"/>
-          <w:color w:val="000000"/>
-          <w:sz w:val="24"/>
-          <w:szCs w:val="24"/>
-          <w:rtl w:val="0"/>
-        </w:rPr>
-        <w:t xml:space="preserve">.</w:t>
-      </w:r>
-      <w:r>
-        <w:rPr>
-          <w:rtl w:val="0"/>
-        </w:rPr>
+          <w:sz w:val="24"/>
+          <w:szCs w:val="24"/>
+        </w:rPr>
+      </w:pPr>
+      <w:r>
+        <w:rPr>
+          <w:rFonts w:ascii="Times New Roman" w:cs="Times New Roman" w:eastAsia="Times New Roman" w:hAnsi="Times New Roman"/>
+          <w:sz w:val="24"/>
+          <w:szCs w:val="24"/>
+          <w:rtl w:val="0"/>
+        </w:rPr>
+        <w:t xml:space="preserve">Usuario redirigido a la interfaz de registro.</w:t>
       </w:r>
     </w:p>
     <w:p>
       <w:pPr>
         <w:keepNext w:val="1"/>
-        <w:pBdr>
-          <w:top w:space="0" w:sz="0" w:val="nil"/>
-          <w:left w:space="0" w:sz="0" w:val="nil"/>
-          <w:bottom w:space="0" w:sz="0" w:val="nil"/>
-          <w:right w:space="0" w:sz="0" w:val="nil"/>
-          <w:between w:space="0" w:sz="0" w:val="nil"/>
-        </w:pBdr>
-        <w:spacing w:after="240" w:before="240" w:line="360" w:lineRule="auto"/>
-        <w:ind w:left="720" w:firstLine="0"/>
-        <w:jc w:val="both"/>
-        <w:rPr>
-          <w:rFonts w:ascii="Times New Roman" w:cs="Times New Roman" w:eastAsia="Times New Roman" w:hAnsi="Times New Roman"/>
-          <w:color w:val="000000"/>
-        </w:rPr>
-      </w:pPr>
-      <w:r>
-        <w:rPr>
-          <w:rtl w:val="0"/>
-        </w:rPr>
-      </w:r>
-    </w:p>
-    <w:p>
-      <w:pPr>
-        <w:keepNext w:val="1"/>
-        <w:keepLines w:val="0"/>
-        <w:widowControl w:val="1"/>
-        <w:numPr>
-          <w:ilvl w:val="1"/>
-          <w:numId w:val="1"/>
-        </w:numPr>
-        <w:pBdr>
-          <w:top w:space="0" w:sz="0" w:val="nil"/>
-          <w:left w:space="0" w:sz="0" w:val="nil"/>
-          <w:bottom w:space="0" w:sz="0" w:val="nil"/>
-          <w:right w:space="0" w:sz="0" w:val="nil"/>
-          <w:between w:space="0" w:sz="0" w:val="nil"/>
-        </w:pBdr>
-        <w:shd w:fill="auto" w:val="clear"/>
-        <w:spacing w:after="240" w:before="240" w:line="259" w:lineRule="auto"/>
-        <w:ind w:left="1080" w:right="0" w:hanging="720"/>
-        <w:jc w:val="left"/>
-        <w:rPr>
-          <w:rFonts w:ascii="Times New Roman" w:cs="Times New Roman" w:eastAsia="Times New Roman" w:hAnsi="Times New Roman"/>
-          <w:b w:val="1"/>
-          <w:i w:val="0"/>
-          <w:smallCaps w:val="0"/>
-          <w:strike w:val="0"/>
-          <w:color w:val="000000"/>
-          <w:sz w:val="28"/>
-          <w:szCs w:val="28"/>
-          <w:u w:val="none"/>
-          <w:shd w:fill="auto" w:val="clear"/>
-          <w:vertAlign w:val="baseline"/>
-        </w:rPr>
-      </w:pPr>
-      <w:r>
-        <w:rPr>
-          <w:rFonts w:ascii="Times New Roman" w:cs="Times New Roman" w:eastAsia="Times New Roman" w:hAnsi="Times New Roman"/>
-          <w:b w:val="1"/>
-          <w:i w:val="0"/>
-          <w:smallCaps w:val="0"/>
-          <w:strike w:val="0"/>
-          <w:color w:val="000000"/>
-          <w:sz w:val="28"/>
-          <w:szCs w:val="28"/>
-          <w:u w:val="none"/>
-          <w:shd w:fill="auto" w:val="clear"/>
-          <w:vertAlign w:val="baseline"/>
-          <w:rtl w:val="0"/>
-        </w:rPr>
-        <w:t xml:space="preserve">Flujo básico </w:t>
-      </w:r>
-    </w:p>
-    <w:p>
-      <w:pPr>
-        <w:rPr>
-          <w:rFonts w:ascii="Times New Roman" w:cs="Times New Roman" w:eastAsia="Times New Roman" w:hAnsi="Times New Roman"/>
-        </w:rPr>
-      </w:pPr>
-      <w:r>
-        <w:rPr>
-          <w:rFonts w:ascii="Times New Roman" w:cs="Times New Roman" w:eastAsia="Times New Roman" w:hAnsi="Times New Roman"/>
+        <w:spacing w:after="240" w:before="240" w:lineRule="auto"/>
+        <w:rPr>
+          <w:rFonts w:ascii="Times New Roman" w:cs="Times New Roman" w:eastAsia="Times New Roman" w:hAnsi="Times New Roman"/>
+          <w:b w:val="1"/>
+          <w:sz w:val="28"/>
+          <w:szCs w:val="28"/>
+        </w:rPr>
+      </w:pPr>
+      <w:r>
+        <w:rPr>
+          <w:rFonts w:ascii="Times New Roman" w:cs="Times New Roman" w:eastAsia="Times New Roman" w:hAnsi="Times New Roman"/>
+          <w:b w:val="1"/>
+          <w:sz w:val="28"/>
+          <w:szCs w:val="28"/>
+          <w:rtl w:val="0"/>
+        </w:rPr>
+        <w:t xml:space="preserve">2.6. Flujo básico </w:t>
+      </w:r>
+    </w:p>
+    <w:p>
+      <w:pPr>
+        <w:rPr>
+          <w:rFonts w:ascii="Times New Roman" w:cs="Times New Roman" w:eastAsia="Times New Roman" w:hAnsi="Times New Roman"/>
+          <w:sz w:val="24"/>
+          <w:szCs w:val="24"/>
+        </w:rPr>
+      </w:pPr>
+      <w:r>
+        <w:rPr>
+          <w:rFonts w:ascii="Times New Roman" w:cs="Times New Roman" w:eastAsia="Times New Roman" w:hAnsi="Times New Roman"/>
+          <w:sz w:val="24"/>
+          <w:szCs w:val="24"/>
           <w:rtl w:val="0"/>
         </w:rPr>
         <w:t xml:space="preserve">1. El usuario inicia sesión en Service Home Store y entra a la opción Mi perfil.</w:t>
@@ -2766,11 +3308,15 @@
       <w:pPr>
         <w:rPr>
           <w:rFonts w:ascii="Times New Roman" w:cs="Times New Roman" w:eastAsia="Times New Roman" w:hAnsi="Times New Roman"/>
-        </w:rPr>
-      </w:pPr>
-      <w:r>
-        <w:rPr>
-          <w:rFonts w:ascii="Times New Roman" w:cs="Times New Roman" w:eastAsia="Times New Roman" w:hAnsi="Times New Roman"/>
+          <w:sz w:val="24"/>
+          <w:szCs w:val="24"/>
+        </w:rPr>
+      </w:pPr>
+      <w:r>
+        <w:rPr>
+          <w:rFonts w:ascii="Times New Roman" w:cs="Times New Roman" w:eastAsia="Times New Roman" w:hAnsi="Times New Roman"/>
+          <w:sz w:val="24"/>
+          <w:szCs w:val="24"/>
           <w:rtl w:val="0"/>
         </w:rPr>
         <w:t xml:space="preserve">2. El sistema muestra la interfaz de Perfil.</w:t>
@@ -2780,11 +3326,15 @@
       <w:pPr>
         <w:rPr>
           <w:rFonts w:ascii="Times New Roman" w:cs="Times New Roman" w:eastAsia="Times New Roman" w:hAnsi="Times New Roman"/>
-        </w:rPr>
-      </w:pPr>
-      <w:r>
-        <w:rPr>
-          <w:rFonts w:ascii="Times New Roman" w:cs="Times New Roman" w:eastAsia="Times New Roman" w:hAnsi="Times New Roman"/>
+          <w:sz w:val="24"/>
+          <w:szCs w:val="24"/>
+        </w:rPr>
+      </w:pPr>
+      <w:r>
+        <w:rPr>
+          <w:rFonts w:ascii="Times New Roman" w:cs="Times New Roman" w:eastAsia="Times New Roman" w:hAnsi="Times New Roman"/>
+          <w:sz w:val="24"/>
+          <w:szCs w:val="24"/>
           <w:rtl w:val="0"/>
         </w:rPr>
         <w:t xml:space="preserve">3. El usuario selecciona la opción configuración de la interfaz Perfil.</w:t>
@@ -2794,11 +3344,15 @@
       <w:pPr>
         <w:rPr>
           <w:rFonts w:ascii="Times New Roman" w:cs="Times New Roman" w:eastAsia="Times New Roman" w:hAnsi="Times New Roman"/>
-        </w:rPr>
-      </w:pPr>
-      <w:r>
-        <w:rPr>
-          <w:rFonts w:ascii="Times New Roman" w:cs="Times New Roman" w:eastAsia="Times New Roman" w:hAnsi="Times New Roman"/>
+          <w:sz w:val="24"/>
+          <w:szCs w:val="24"/>
+        </w:rPr>
+      </w:pPr>
+      <w:r>
+        <w:rPr>
+          <w:rFonts w:ascii="Times New Roman" w:cs="Times New Roman" w:eastAsia="Times New Roman" w:hAnsi="Times New Roman"/>
+          <w:sz w:val="24"/>
+          <w:szCs w:val="24"/>
           <w:rtl w:val="0"/>
         </w:rPr>
         <w:t xml:space="preserve">4. El sistema muestra la interfaz de edición de datos del usuario.</w:t>
@@ -2808,11 +3362,15 @@
       <w:pPr>
         <w:rPr>
           <w:rFonts w:ascii="Times New Roman" w:cs="Times New Roman" w:eastAsia="Times New Roman" w:hAnsi="Times New Roman"/>
-        </w:rPr>
-      </w:pPr>
-      <w:r>
-        <w:rPr>
-          <w:rFonts w:ascii="Times New Roman" w:cs="Times New Roman" w:eastAsia="Times New Roman" w:hAnsi="Times New Roman"/>
+          <w:sz w:val="24"/>
+          <w:szCs w:val="24"/>
+        </w:rPr>
+      </w:pPr>
+      <w:r>
+        <w:rPr>
+          <w:rFonts w:ascii="Times New Roman" w:cs="Times New Roman" w:eastAsia="Times New Roman" w:hAnsi="Times New Roman"/>
+          <w:sz w:val="24"/>
+          <w:szCs w:val="24"/>
           <w:rtl w:val="0"/>
         </w:rPr>
         <w:t xml:space="preserve">5. El usuario presiona el botón Eliminar de la parte inferior derecha.</w:t>
@@ -2822,11 +3380,15 @@
       <w:pPr>
         <w:rPr>
           <w:rFonts w:ascii="Times New Roman" w:cs="Times New Roman" w:eastAsia="Times New Roman" w:hAnsi="Times New Roman"/>
-        </w:rPr>
-      </w:pPr>
-      <w:r>
-        <w:rPr>
-          <w:rFonts w:ascii="Times New Roman" w:cs="Times New Roman" w:eastAsia="Times New Roman" w:hAnsi="Times New Roman"/>
+          <w:sz w:val="24"/>
+          <w:szCs w:val="24"/>
+        </w:rPr>
+      </w:pPr>
+      <w:r>
+        <w:rPr>
+          <w:rFonts w:ascii="Times New Roman" w:cs="Times New Roman" w:eastAsia="Times New Roman" w:hAnsi="Times New Roman"/>
+          <w:sz w:val="24"/>
+          <w:szCs w:val="24"/>
           <w:rtl w:val="0"/>
         </w:rPr>
         <w:t xml:space="preserve">6. El sistema muestra un pop-up con un mensaje de confirmación sobre la decisión de eliminar su cuenta.</w:t>
@@ -2836,11 +3398,15 @@
       <w:pPr>
         <w:rPr>
           <w:rFonts w:ascii="Times New Roman" w:cs="Times New Roman" w:eastAsia="Times New Roman" w:hAnsi="Times New Roman"/>
-        </w:rPr>
-      </w:pPr>
-      <w:r>
-        <w:rPr>
-          <w:rFonts w:ascii="Times New Roman" w:cs="Times New Roman" w:eastAsia="Times New Roman" w:hAnsi="Times New Roman"/>
+          <w:sz w:val="24"/>
+          <w:szCs w:val="24"/>
+        </w:rPr>
+      </w:pPr>
+      <w:r>
+        <w:rPr>
+          <w:rFonts w:ascii="Times New Roman" w:cs="Times New Roman" w:eastAsia="Times New Roman" w:hAnsi="Times New Roman"/>
+          <w:sz w:val="24"/>
+          <w:szCs w:val="24"/>
           <w:rtl w:val="0"/>
         </w:rPr>
         <w:t xml:space="preserve">7. El usuario presiona el botón aceptar.</w:t>
@@ -2850,11 +3416,15 @@
       <w:pPr>
         <w:rPr>
           <w:rFonts w:ascii="Times New Roman" w:cs="Times New Roman" w:eastAsia="Times New Roman" w:hAnsi="Times New Roman"/>
-        </w:rPr>
-      </w:pPr>
-      <w:r>
-        <w:rPr>
-          <w:rFonts w:ascii="Times New Roman" w:cs="Times New Roman" w:eastAsia="Times New Roman" w:hAnsi="Times New Roman"/>
+          <w:sz w:val="24"/>
+          <w:szCs w:val="24"/>
+        </w:rPr>
+      </w:pPr>
+      <w:r>
+        <w:rPr>
+          <w:rFonts w:ascii="Times New Roman" w:cs="Times New Roman" w:eastAsia="Times New Roman" w:hAnsi="Times New Roman"/>
+          <w:sz w:val="24"/>
+          <w:szCs w:val="24"/>
           <w:rtl w:val="0"/>
         </w:rPr>
         <w:t xml:space="preserve">8. El sistema elimina los datos de la cuenta de su base de datos y redirecciona al usuario a la interfaz de registro. </w:t>
@@ -2874,54 +3444,49 @@
     </w:p>
     <w:p>
       <w:pPr>
-        <w:keepNext w:val="0"/>
-        <w:keepLines w:val="0"/>
-        <w:widowControl w:val="1"/>
-        <w:numPr>
-          <w:ilvl w:val="1"/>
-          <w:numId w:val="1"/>
-        </w:numPr>
-        <w:pBdr>
-          <w:top w:space="0" w:sz="0" w:val="nil"/>
-          <w:left w:space="0" w:sz="0" w:val="nil"/>
-          <w:bottom w:space="0" w:sz="0" w:val="nil"/>
-          <w:right w:space="0" w:sz="0" w:val="nil"/>
-          <w:between w:space="0" w:sz="0" w:val="nil"/>
-        </w:pBdr>
-        <w:shd w:fill="auto" w:val="clear"/>
-        <w:spacing w:after="160" w:before="0" w:line="259" w:lineRule="auto"/>
-        <w:ind w:left="1080" w:right="0" w:hanging="720"/>
-        <w:jc w:val="left"/>
-        <w:rPr>
-          <w:rFonts w:ascii="Times New Roman" w:cs="Times New Roman" w:eastAsia="Times New Roman" w:hAnsi="Times New Roman"/>
-          <w:b w:val="1"/>
-          <w:i w:val="0"/>
-          <w:smallCaps w:val="0"/>
-          <w:strike w:val="0"/>
-          <w:color w:val="000000"/>
-          <w:sz w:val="28"/>
-          <w:szCs w:val="28"/>
-          <w:u w:val="none"/>
-          <w:shd w:fill="auto" w:val="clear"/>
-          <w:vertAlign w:val="baseline"/>
-        </w:rPr>
-      </w:pPr>
-      <w:r>
-        <w:rPr>
-          <w:rFonts w:ascii="Times New Roman" w:cs="Times New Roman" w:eastAsia="Times New Roman" w:hAnsi="Times New Roman"/>
-          <w:b w:val="1"/>
-          <w:i w:val="0"/>
-          <w:smallCaps w:val="0"/>
-          <w:strike w:val="0"/>
-          <w:color w:val="000000"/>
-          <w:sz w:val="28"/>
-          <w:szCs w:val="28"/>
-          <w:u w:val="none"/>
-          <w:shd w:fill="auto" w:val="clear"/>
-          <w:vertAlign w:val="baseline"/>
-          <w:rtl w:val="0"/>
-        </w:rPr>
-        <w:t xml:space="preserve">Diagrama de actividades</w:t>
+        <w:rPr>
+          <w:rFonts w:ascii="Times New Roman" w:cs="Times New Roman" w:eastAsia="Times New Roman" w:hAnsi="Times New Roman"/>
+        </w:rPr>
+      </w:pPr>
+      <w:r>
+        <w:rPr>
+          <w:rtl w:val="0"/>
+        </w:rPr>
+      </w:r>
+    </w:p>
+    <w:p>
+      <w:pPr>
+        <w:rPr>
+          <w:rFonts w:ascii="Times New Roman" w:cs="Times New Roman" w:eastAsia="Times New Roman" w:hAnsi="Times New Roman"/>
+          <w:b w:val="1"/>
+          <w:sz w:val="28"/>
+          <w:szCs w:val="28"/>
+        </w:rPr>
+      </w:pPr>
+      <w:r>
+        <w:rPr>
+          <w:rFonts w:ascii="Times New Roman" w:cs="Times New Roman" w:eastAsia="Times New Roman" w:hAnsi="Times New Roman"/>
+          <w:b w:val="1"/>
+          <w:sz w:val="28"/>
+          <w:szCs w:val="28"/>
+          <w:rtl w:val="0"/>
+        </w:rPr>
+        <w:t xml:space="preserve">2.7. Diagrama de actividades</w:t>
+      </w:r>
+    </w:p>
+    <w:p>
+      <w:pPr>
+        <w:rPr>
+          <w:rFonts w:ascii="Times New Roman" w:cs="Times New Roman" w:eastAsia="Times New Roman" w:hAnsi="Times New Roman"/>
+          <w:b w:val="1"/>
+          <w:sz w:val="28"/>
+          <w:szCs w:val="28"/>
+        </w:rPr>
+      </w:pPr>
+      <w:r>
+        <w:rPr>
+          <w:rtl w:val="0"/>
+        </w:rPr>
       </w:r>
     </w:p>
     <w:p>
@@ -2958,7 +3523,7 @@
                     <pic:cNvPicPr preferRelativeResize="0"/>
                   </pic:nvPicPr>
                   <pic:blipFill>
-                    <a:blip r:embed="rId9"/>
+                    <a:blip r:embed="rId13"/>
                     <a:srcRect b="0" l="0" r="0" t="0"/>
                     <a:stretch>
                       <a:fillRect/>
@@ -3275,130 +3840,111 @@
       <w:pPr>
         <w:rPr>
           <w:rFonts w:ascii="Times New Roman" w:cs="Times New Roman" w:eastAsia="Times New Roman" w:hAnsi="Times New Roman"/>
-          <w:b w:val="1"/>
-        </w:rPr>
-      </w:pPr>
-      <w:r>
-        <w:rPr>
-          <w:rtl w:val="0"/>
-        </w:rPr>
-      </w:r>
-    </w:p>
-    <w:p>
-      <w:pPr>
-        <w:rPr>
-          <w:rFonts w:ascii="Times New Roman" w:cs="Times New Roman" w:eastAsia="Times New Roman" w:hAnsi="Times New Roman"/>
-          <w:b w:val="1"/>
-        </w:rPr>
-      </w:pPr>
-      <w:r>
-        <w:rPr>
-          <w:rtl w:val="0"/>
-        </w:rPr>
-      </w:r>
-    </w:p>
-    <w:p>
-      <w:pPr>
-        <w:rPr>
-          <w:rFonts w:ascii="Times New Roman" w:cs="Times New Roman" w:eastAsia="Times New Roman" w:hAnsi="Times New Roman"/>
-          <w:b w:val="1"/>
-        </w:rPr>
-      </w:pPr>
-      <w:r>
-        <w:rPr>
-          <w:rtl w:val="0"/>
-        </w:rPr>
-      </w:r>
-    </w:p>
-    <w:p>
-      <w:pPr>
-        <w:rPr>
-          <w:rFonts w:ascii="Times New Roman" w:cs="Times New Roman" w:eastAsia="Times New Roman" w:hAnsi="Times New Roman"/>
-          <w:b w:val="1"/>
-        </w:rPr>
-      </w:pPr>
-      <w:r>
-        <w:rPr>
-          <w:rtl w:val="0"/>
-        </w:rPr>
-      </w:r>
-    </w:p>
-    <w:p>
-      <w:pPr>
-        <w:rPr>
-          <w:rFonts w:ascii="Times New Roman" w:cs="Times New Roman" w:eastAsia="Times New Roman" w:hAnsi="Times New Roman"/>
-          <w:b w:val="1"/>
-        </w:rPr>
-      </w:pPr>
-      <w:r>
-        <w:rPr>
-          <w:rtl w:val="0"/>
-        </w:rPr>
-      </w:r>
-    </w:p>
-    <w:p>
-      <w:pPr>
-        <w:rPr>
-          <w:rFonts w:ascii="Times New Roman" w:cs="Times New Roman" w:eastAsia="Times New Roman" w:hAnsi="Times New Roman"/>
-          <w:b w:val="1"/>
-        </w:rPr>
-      </w:pPr>
-      <w:r>
-        <w:rPr>
-          <w:rtl w:val="0"/>
-        </w:rPr>
-      </w:r>
-    </w:p>
-    <w:p>
-      <w:pPr>
-        <w:keepNext w:val="0"/>
-        <w:keepLines w:val="0"/>
-        <w:widowControl w:val="1"/>
-        <w:numPr>
-          <w:ilvl w:val="1"/>
-          <w:numId w:val="1"/>
-        </w:numPr>
-        <w:pBdr>
-          <w:top w:space="0" w:sz="0" w:val="nil"/>
-          <w:left w:space="0" w:sz="0" w:val="nil"/>
-          <w:bottom w:space="0" w:sz="0" w:val="nil"/>
-          <w:right w:space="0" w:sz="0" w:val="nil"/>
-          <w:between w:space="0" w:sz="0" w:val="nil"/>
-        </w:pBdr>
-        <w:shd w:fill="auto" w:val="clear"/>
-        <w:spacing w:after="160" w:before="0" w:line="259" w:lineRule="auto"/>
-        <w:ind w:left="1080" w:right="0" w:hanging="720"/>
+        </w:rPr>
+      </w:pPr>
+      <w:r>
+        <w:rPr>
+          <w:rtl w:val="0"/>
+        </w:rPr>
+      </w:r>
+    </w:p>
+    <w:p>
+      <w:pPr>
         <w:jc w:val="left"/>
         <w:rPr>
           <w:rFonts w:ascii="Times New Roman" w:cs="Times New Roman" w:eastAsia="Times New Roman" w:hAnsi="Times New Roman"/>
-          <w:b w:val="1"/>
-          <w:i w:val="0"/>
-          <w:smallCaps w:val="0"/>
-          <w:strike w:val="0"/>
-          <w:color w:val="000000"/>
-          <w:sz w:val="28"/>
-          <w:szCs w:val="28"/>
-          <w:u w:val="none"/>
-          <w:shd w:fill="auto" w:val="clear"/>
-          <w:vertAlign w:val="baseline"/>
-        </w:rPr>
-      </w:pPr>
-      <w:r>
-        <w:rPr>
-          <w:rFonts w:ascii="Times New Roman" w:cs="Times New Roman" w:eastAsia="Times New Roman" w:hAnsi="Times New Roman"/>
-          <w:b w:val="1"/>
-          <w:i w:val="0"/>
-          <w:smallCaps w:val="0"/>
-          <w:strike w:val="0"/>
-          <w:color w:val="000000"/>
-          <w:sz w:val="28"/>
-          <w:szCs w:val="28"/>
-          <w:u w:val="none"/>
-          <w:shd w:fill="auto" w:val="clear"/>
-          <w:vertAlign w:val="baseline"/>
-          <w:rtl w:val="0"/>
-        </w:rPr>
-        <w:t xml:space="preserve">Excepciones</w:t>
+        </w:rPr>
+      </w:pPr>
+      <w:r>
+        <w:rPr>
+          <w:rtl w:val="0"/>
+        </w:rPr>
+      </w:r>
+    </w:p>
+    <w:p>
+      <w:pPr>
+        <w:jc w:val="left"/>
+        <w:rPr>
+          <w:rFonts w:ascii="Times New Roman" w:cs="Times New Roman" w:eastAsia="Times New Roman" w:hAnsi="Times New Roman"/>
+        </w:rPr>
+      </w:pPr>
+      <w:r>
+        <w:rPr>
+          <w:rtl w:val="0"/>
+        </w:rPr>
+      </w:r>
+    </w:p>
+    <w:p>
+      <w:pPr>
+        <w:jc w:val="left"/>
+        <w:rPr>
+          <w:rFonts w:ascii="Times New Roman" w:cs="Times New Roman" w:eastAsia="Times New Roman" w:hAnsi="Times New Roman"/>
+        </w:rPr>
+      </w:pPr>
+      <w:r>
+        <w:rPr>
+          <w:rtl w:val="0"/>
+        </w:rPr>
+      </w:r>
+    </w:p>
+    <w:p>
+      <w:pPr>
+        <w:jc w:val="left"/>
+        <w:rPr>
+          <w:rFonts w:ascii="Times New Roman" w:cs="Times New Roman" w:eastAsia="Times New Roman" w:hAnsi="Times New Roman"/>
+        </w:rPr>
+      </w:pPr>
+      <w:r>
+        <w:rPr>
+          <w:rtl w:val="0"/>
+        </w:rPr>
+      </w:r>
+    </w:p>
+    <w:p>
+      <w:pPr>
+        <w:jc w:val="left"/>
+        <w:rPr>
+          <w:rFonts w:ascii="Times New Roman" w:cs="Times New Roman" w:eastAsia="Times New Roman" w:hAnsi="Times New Roman"/>
+        </w:rPr>
+      </w:pPr>
+      <w:r>
+        <w:rPr>
+          <w:rtl w:val="0"/>
+        </w:rPr>
+      </w:r>
+    </w:p>
+    <w:p>
+      <w:pPr>
+        <w:jc w:val="left"/>
+        <w:rPr>
+          <w:rFonts w:ascii="Times New Roman" w:cs="Times New Roman" w:eastAsia="Times New Roman" w:hAnsi="Times New Roman"/>
+        </w:rPr>
+      </w:pPr>
+      <w:r>
+        <w:rPr>
+          <w:rtl w:val="0"/>
+        </w:rPr>
+      </w:r>
+    </w:p>
+    <w:p>
+      <w:pPr>
+        <w:jc w:val="left"/>
+        <w:rPr>
+          <w:rFonts w:ascii="Times New Roman" w:cs="Times New Roman" w:eastAsia="Times New Roman" w:hAnsi="Times New Roman"/>
+          <w:b w:val="1"/>
+          <w:sz w:val="28"/>
+          <w:szCs w:val="28"/>
+        </w:rPr>
+      </w:pPr>
+      <w:r>
+        <w:rPr>
+          <w:rFonts w:ascii="Times New Roman" w:cs="Times New Roman" w:eastAsia="Times New Roman" w:hAnsi="Times New Roman"/>
+          <w:b w:val="1"/>
+          <w:sz w:val="28"/>
+          <w:szCs w:val="28"/>
+          <w:rtl w:val="0"/>
+        </w:rPr>
+        <w:t xml:space="preserve">2.8. Excepciones</w:t>
       </w:r>
     </w:p>
     <w:p>
@@ -3408,7 +3954,6 @@
         <w:rPr>
           <w:rFonts w:ascii="Times New Roman" w:cs="Times New Roman" w:eastAsia="Times New Roman" w:hAnsi="Times New Roman"/>
           <w:b w:val="1"/>
-          <w:color w:val="000000"/>
           <w:sz w:val="20"/>
           <w:szCs w:val="20"/>
         </w:rPr>
@@ -3417,7 +3962,6 @@
         <w:rPr>
           <w:rFonts w:ascii="Times New Roman" w:cs="Times New Roman" w:eastAsia="Times New Roman" w:hAnsi="Times New Roman"/>
           <w:b w:val="1"/>
-          <w:color w:val="000000"/>
           <w:sz w:val="20"/>
           <w:szCs w:val="20"/>
           <w:rtl w:val="0"/>
@@ -3427,7 +3971,6 @@
       <w:r>
         <w:rPr>
           <w:b w:val="1"/>
-          <w:color w:val="000000"/>
           <w:sz w:val="20"/>
           <w:szCs w:val="20"/>
           <w:rtl w:val="0"/>
@@ -3446,8 +3989,6 @@
         <w:spacing w:after="240" w:before="240" w:lineRule="auto"/>
         <w:rPr>
           <w:rFonts w:ascii="Times New Roman" w:cs="Times New Roman" w:eastAsia="Times New Roman" w:hAnsi="Times New Roman"/>
-          <w:sz w:val="24"/>
-          <w:szCs w:val="24"/>
         </w:rPr>
       </w:pPr>
       <w:r>
@@ -3459,73 +4000,43 @@
         </w:rPr>
         <w:t xml:space="preserve">El Sistema buscará la cuenta que se desea eliminar, pero si el usuario no cuenta con una conexión estable de internet visualizará un mensaje de alerta con lo siguiente: “No se pudo eliminar la cuenta deseada, verifique que tenga una conexión estable de internet e intente nuevamente después de ello”.</w:t>
       </w:r>
-    </w:p>
-    <w:p>
-      <w:pPr>
-        <w:keepNext w:val="1"/>
-        <w:spacing w:after="240" w:before="240" w:lineRule="auto"/>
-        <w:rPr>
-          <w:rFonts w:ascii="Times New Roman" w:cs="Times New Roman" w:eastAsia="Times New Roman" w:hAnsi="Times New Roman"/>
-          <w:sz w:val="36"/>
-          <w:szCs w:val="36"/>
-        </w:rPr>
-      </w:pPr>
-      <w:r>
-        <w:rPr>
-          <w:rtl w:val="0"/>
-        </w:rPr>
-      </w:r>
-    </w:p>
-    <w:p>
-      <w:pPr>
-        <w:keepNext w:val="0"/>
-        <w:keepLines w:val="0"/>
-        <w:widowControl w:val="1"/>
-        <w:numPr>
-          <w:ilvl w:val="1"/>
-          <w:numId w:val="1"/>
-        </w:numPr>
-        <w:pBdr>
-          <w:top w:space="0" w:sz="0" w:val="nil"/>
-          <w:left w:space="0" w:sz="0" w:val="nil"/>
-          <w:bottom w:space="0" w:sz="0" w:val="nil"/>
-          <w:right w:space="0" w:sz="0" w:val="nil"/>
-          <w:between w:space="0" w:sz="0" w:val="nil"/>
-        </w:pBdr>
-        <w:shd w:fill="auto" w:val="clear"/>
-        <w:spacing w:after="160" w:before="0" w:line="259" w:lineRule="auto"/>
-        <w:ind w:left="1080" w:right="0" w:hanging="720"/>
+      <w:r>
+        <w:rPr>
+          <w:rtl w:val="0"/>
+        </w:rPr>
+      </w:r>
+    </w:p>
+    <w:p>
+      <w:pPr>
         <w:jc w:val="left"/>
         <w:rPr>
           <w:rFonts w:ascii="Times New Roman" w:cs="Times New Roman" w:eastAsia="Times New Roman" w:hAnsi="Times New Roman"/>
-          <w:b w:val="1"/>
-          <w:i w:val="0"/>
-          <w:smallCaps w:val="0"/>
-          <w:strike w:val="0"/>
-          <w:color w:val="000000"/>
-          <w:sz w:val="28"/>
-          <w:szCs w:val="28"/>
-          <w:u w:val="none"/>
-          <w:shd w:fill="auto" w:val="clear"/>
-          <w:vertAlign w:val="baseline"/>
-        </w:rPr>
-      </w:pPr>
-      <w:r>
-        <w:rPr>
-          <w:rFonts w:ascii="Times New Roman" w:cs="Times New Roman" w:eastAsia="Times New Roman" w:hAnsi="Times New Roman"/>
-          <w:b w:val="1"/>
-          <w:i w:val="0"/>
-          <w:smallCaps w:val="0"/>
-          <w:strike w:val="0"/>
-          <w:color w:val="000000"/>
-          <w:sz w:val="28"/>
-          <w:szCs w:val="28"/>
-          <w:u w:val="none"/>
-          <w:shd w:fill="auto" w:val="clear"/>
-          <w:vertAlign w:val="baseline"/>
-          <w:rtl w:val="0"/>
-        </w:rPr>
-        <w:t xml:space="preserve"> Prototipos visuales</w:t>
+        </w:rPr>
+      </w:pPr>
+      <w:r>
+        <w:rPr>
+          <w:rtl w:val="0"/>
+        </w:rPr>
+      </w:r>
+    </w:p>
+    <w:p>
+      <w:pPr>
+        <w:rPr>
+          <w:rFonts w:ascii="Times New Roman" w:cs="Times New Roman" w:eastAsia="Times New Roman" w:hAnsi="Times New Roman"/>
+          <w:b w:val="1"/>
+          <w:sz w:val="28"/>
+          <w:szCs w:val="28"/>
+        </w:rPr>
+      </w:pPr>
+      <w:r>
+        <w:rPr>
+          <w:rFonts w:ascii="Times New Roman" w:cs="Times New Roman" w:eastAsia="Times New Roman" w:hAnsi="Times New Roman"/>
+          <w:b w:val="1"/>
+          <w:sz w:val="28"/>
+          <w:szCs w:val="28"/>
+          <w:rtl w:val="0"/>
+        </w:rPr>
+        <w:t xml:space="preserve">2.9. Prototipos</w:t>
       </w:r>
     </w:p>
     <w:p>
@@ -3559,16 +4070,16 @@
             <wp:extent cx="5572125" cy="4371975"/>
             <wp:effectExtent b="0" l="0" r="0" t="0"/>
             <wp:wrapSquare wrapText="bothSides" distB="0" distT="0" distL="114300" distR="114300"/>
-            <wp:docPr id="45" name="image2.png"/>
+            <wp:docPr id="45" name="image3.png"/>
             <a:graphic>
               <a:graphicData uri="http://schemas.openxmlformats.org/drawingml/2006/picture">
                 <pic:pic>
                   <pic:nvPicPr>
-                    <pic:cNvPr id="0" name="image2.png"/>
+                    <pic:cNvPr id="0" name="image3.png"/>
                     <pic:cNvPicPr preferRelativeResize="0"/>
                   </pic:nvPicPr>
                   <pic:blipFill>
-                    <a:blip r:embed="rId10"/>
+                    <a:blip r:embed="rId14"/>
                     <a:srcRect b="0" l="0" r="0" t="0"/>
                     <a:stretch>
                       <a:fillRect/>
@@ -3617,124 +4128,107 @@
           <w:b w:val="1"/>
           <w:rtl w:val="0"/>
         </w:rPr>
-        <w:t xml:space="preserve">Figura 3. Prototipo del interfaz ofrecer servicios </w:t>
-      </w:r>
-    </w:p>
-    <w:p>
-      <w:pPr>
-        <w:jc w:val="center"/>
-        <w:rPr>
-          <w:rFonts w:ascii="Times New Roman" w:cs="Times New Roman" w:eastAsia="Times New Roman" w:hAnsi="Times New Roman"/>
-        </w:rPr>
-      </w:pPr>
-      <w:r>
-        <w:rPr>
-          <w:rtl w:val="0"/>
-        </w:rPr>
-      </w:r>
-    </w:p>
-    <w:p>
-      <w:pPr>
-        <w:jc w:val="center"/>
-        <w:rPr>
-          <w:rFonts w:ascii="Times New Roman" w:cs="Times New Roman" w:eastAsia="Times New Roman" w:hAnsi="Times New Roman"/>
-        </w:rPr>
-      </w:pPr>
-      <w:r>
-        <w:rPr>
-          <w:rtl w:val="0"/>
-        </w:rPr>
-      </w:r>
-    </w:p>
-    <w:p>
-      <w:pPr>
-        <w:jc w:val="center"/>
-        <w:rPr>
-          <w:rFonts w:ascii="Times New Roman" w:cs="Times New Roman" w:eastAsia="Times New Roman" w:hAnsi="Times New Roman"/>
-        </w:rPr>
-      </w:pPr>
-      <w:r>
-        <w:rPr>
-          <w:rtl w:val="0"/>
-        </w:rPr>
-      </w:r>
-    </w:p>
-    <w:p>
-      <w:pPr>
-        <w:jc w:val="center"/>
-        <w:rPr>
-          <w:rFonts w:ascii="Times New Roman" w:cs="Times New Roman" w:eastAsia="Times New Roman" w:hAnsi="Times New Roman"/>
-        </w:rPr>
-      </w:pPr>
-      <w:r>
-        <w:rPr>
-          <w:rtl w:val="0"/>
-        </w:rPr>
-      </w:r>
-    </w:p>
-    <w:p>
-      <w:pPr>
-        <w:jc w:val="center"/>
-        <w:rPr>
-          <w:rFonts w:ascii="Times New Roman" w:cs="Times New Roman" w:eastAsia="Times New Roman" w:hAnsi="Times New Roman"/>
-        </w:rPr>
-      </w:pPr>
-      <w:r>
-        <w:rPr>
-          <w:rtl w:val="0"/>
-        </w:rPr>
-      </w:r>
-    </w:p>
-    <w:p>
-      <w:pPr>
-        <w:keepNext w:val="0"/>
-        <w:keepLines w:val="0"/>
-        <w:widowControl w:val="1"/>
-        <w:numPr>
-          <w:ilvl w:val="1"/>
-          <w:numId w:val="1"/>
-        </w:numPr>
-        <w:pBdr>
-          <w:top w:space="0" w:sz="0" w:val="nil"/>
-          <w:left w:space="0" w:sz="0" w:val="nil"/>
-          <w:bottom w:space="0" w:sz="0" w:val="nil"/>
-          <w:right w:space="0" w:sz="0" w:val="nil"/>
-          <w:between w:space="0" w:sz="0" w:val="nil"/>
-        </w:pBdr>
-        <w:shd w:fill="auto" w:val="clear"/>
-        <w:spacing w:after="160" w:before="0" w:line="259" w:lineRule="auto"/>
-        <w:ind w:left="1080" w:right="0" w:hanging="720"/>
+        <w:t xml:space="preserve">Figura 3. Prototipo de interfaz eliminar cuenta </w:t>
+      </w:r>
+    </w:p>
+    <w:p>
+      <w:pPr>
+        <w:jc w:val="center"/>
+        <w:rPr>
+          <w:rFonts w:ascii="Times New Roman" w:cs="Times New Roman" w:eastAsia="Times New Roman" w:hAnsi="Times New Roman"/>
+        </w:rPr>
+      </w:pPr>
+      <w:r>
+        <w:rPr>
+          <w:rtl w:val="0"/>
+        </w:rPr>
+      </w:r>
+    </w:p>
+    <w:p>
+      <w:pPr>
+        <w:jc w:val="center"/>
+        <w:rPr>
+          <w:rFonts w:ascii="Times New Roman" w:cs="Times New Roman" w:eastAsia="Times New Roman" w:hAnsi="Times New Roman"/>
+        </w:rPr>
+      </w:pPr>
+      <w:r>
+        <w:rPr>
+          <w:rtl w:val="0"/>
+        </w:rPr>
+      </w:r>
+    </w:p>
+    <w:p>
+      <w:pPr>
+        <w:jc w:val="center"/>
+        <w:rPr>
+          <w:rFonts w:ascii="Times New Roman" w:cs="Times New Roman" w:eastAsia="Times New Roman" w:hAnsi="Times New Roman"/>
+        </w:rPr>
+      </w:pPr>
+      <w:r>
+        <w:rPr>
+          <w:rtl w:val="0"/>
+        </w:rPr>
+      </w:r>
+    </w:p>
+    <w:p>
+      <w:pPr>
+        <w:jc w:val="center"/>
+        <w:rPr>
+          <w:rFonts w:ascii="Times New Roman" w:cs="Times New Roman" w:eastAsia="Times New Roman" w:hAnsi="Times New Roman"/>
+        </w:rPr>
+      </w:pPr>
+      <w:r>
+        <w:rPr>
+          <w:rtl w:val="0"/>
+        </w:rPr>
+      </w:r>
+    </w:p>
+    <w:p>
+      <w:pPr>
         <w:jc w:val="left"/>
         <w:rPr>
           <w:rFonts w:ascii="Times New Roman" w:cs="Times New Roman" w:eastAsia="Times New Roman" w:hAnsi="Times New Roman"/>
-          <w:b w:val="1"/>
-          <w:i w:val="0"/>
-          <w:smallCaps w:val="0"/>
-          <w:strike w:val="0"/>
-          <w:color w:val="000000"/>
-          <w:sz w:val="28"/>
-          <w:szCs w:val="28"/>
-          <w:u w:val="none"/>
-          <w:shd w:fill="auto" w:val="clear"/>
-          <w:vertAlign w:val="baseline"/>
-        </w:rPr>
-      </w:pPr>
-      <w:r>
-        <w:rPr>
-          <w:rFonts w:ascii="Times New Roman" w:cs="Times New Roman" w:eastAsia="Times New Roman" w:hAnsi="Times New Roman"/>
-          <w:b w:val="1"/>
-          <w:i w:val="0"/>
-          <w:smallCaps w:val="0"/>
-          <w:strike w:val="0"/>
-          <w:color w:val="000000"/>
-          <w:sz w:val="28"/>
-          <w:szCs w:val="28"/>
-          <w:u w:val="none"/>
-          <w:shd w:fill="auto" w:val="clear"/>
-          <w:vertAlign w:val="baseline"/>
-          <w:rtl w:val="0"/>
-        </w:rPr>
-        <w:t xml:space="preserve">Requerimientos no funcionales</w:t>
+        </w:rPr>
+      </w:pPr>
+      <w:r>
+        <w:rPr>
+          <w:rtl w:val="0"/>
+        </w:rPr>
+      </w:r>
+    </w:p>
+    <w:p>
+      <w:pPr>
+        <w:rPr>
+          <w:rFonts w:ascii="Times New Roman" w:cs="Times New Roman" w:eastAsia="Times New Roman" w:hAnsi="Times New Roman"/>
+          <w:b w:val="1"/>
+          <w:sz w:val="28"/>
+          <w:szCs w:val="28"/>
+        </w:rPr>
+      </w:pPr>
+      <w:r>
+        <w:rPr>
+          <w:rFonts w:ascii="Times New Roman" w:cs="Times New Roman" w:eastAsia="Times New Roman" w:hAnsi="Times New Roman"/>
+          <w:b w:val="1"/>
+          <w:sz w:val="28"/>
+          <w:szCs w:val="28"/>
+          <w:rtl w:val="0"/>
+        </w:rPr>
+        <w:t xml:space="preserve">2.10. Requerimientos no funcionales</w:t>
+      </w:r>
+    </w:p>
+    <w:p>
+      <w:pPr>
+        <w:rPr>
+          <w:rFonts w:ascii="Times New Roman" w:cs="Times New Roman" w:eastAsia="Times New Roman" w:hAnsi="Times New Roman"/>
+          <w:b w:val="1"/>
+          <w:sz w:val="28"/>
+          <w:szCs w:val="28"/>
+        </w:rPr>
+      </w:pPr>
+      <w:r>
+        <w:rPr>
+          <w:rtl w:val="0"/>
+        </w:rPr>
       </w:r>
     </w:p>
     <w:tbl>
@@ -4003,22 +4497,13 @@
           <w:p>
             <w:pPr>
               <w:widowControl w:val="0"/>
-              <w:pBdr>
-                <w:top w:space="0" w:sz="0" w:val="nil"/>
-                <w:left w:space="0" w:sz="0" w:val="nil"/>
-                <w:bottom w:space="0" w:sz="0" w:val="nil"/>
-                <w:right w:space="0" w:sz="0" w:val="nil"/>
-                <w:between w:space="0" w:sz="0" w:val="nil"/>
-              </w:pBdr>
               <w:rPr>
                 <w:rFonts w:ascii="Times New Roman" w:cs="Times New Roman" w:eastAsia="Times New Roman" w:hAnsi="Times New Roman"/>
-                <w:color w:val="000000"/>
               </w:rPr>
             </w:pPr>
             <w:r>
               <w:rPr>
                 <w:rFonts w:ascii="Times New Roman" w:cs="Times New Roman" w:eastAsia="Times New Roman" w:hAnsi="Times New Roman"/>
-                <w:color w:val="000000"/>
                 <w:rtl w:val="0"/>
               </w:rPr>
               <w:t xml:space="preserve">Disponibilidad de la aplicación sólo a través de exploradores de internet.</w:t>
@@ -4027,24 +4512,15 @@
           <w:p>
             <w:pPr>
               <w:widowControl w:val="0"/>
-              <w:pBdr>
-                <w:top w:space="0" w:sz="0" w:val="nil"/>
-                <w:left w:space="0" w:sz="0" w:val="nil"/>
-                <w:bottom w:space="0" w:sz="0" w:val="nil"/>
-                <w:right w:space="0" w:sz="0" w:val="nil"/>
-                <w:between w:space="0" w:sz="0" w:val="nil"/>
-              </w:pBdr>
               <w:ind w:right="204"/>
               <w:jc w:val="both"/>
               <w:rPr>
                 <w:rFonts w:ascii="Times New Roman" w:cs="Times New Roman" w:eastAsia="Times New Roman" w:hAnsi="Times New Roman"/>
-                <w:color w:val="000000"/>
               </w:rPr>
             </w:pPr>
             <w:r>
               <w:rPr>
                 <w:rFonts w:ascii="Times New Roman" w:cs="Times New Roman" w:eastAsia="Times New Roman" w:hAnsi="Times New Roman"/>
-                <w:color w:val="000000"/>
                 <w:rtl w:val="0"/>
               </w:rPr>
               <w:t xml:space="preserve">Los exploradores disponibles para esta aplicación son: Google Chrome versión, Firefox, Internet Explorer 11 o superior, Safari y cualquier otro navegador que soporte HTML5. Debe ser responsiva.</w:t>
@@ -4067,6 +4543,61 @@
     </w:tbl>
     <w:p>
       <w:pPr>
+        <w:jc w:val="center"/>
+        <w:rPr>
+          <w:rFonts w:ascii="Times New Roman" w:cs="Times New Roman" w:eastAsia="Times New Roman" w:hAnsi="Times New Roman"/>
+        </w:rPr>
+      </w:pPr>
+      <w:r>
+        <w:rPr>
+          <w:rtl w:val="0"/>
+        </w:rPr>
+      </w:r>
+    </w:p>
+    <w:p>
+      <w:pPr>
+        <w:jc w:val="center"/>
+        <w:rPr>
+          <w:rFonts w:ascii="Times New Roman" w:cs="Times New Roman" w:eastAsia="Times New Roman" w:hAnsi="Times New Roman"/>
+        </w:rPr>
+      </w:pPr>
+      <w:r>
+        <w:rPr>
+          <w:rtl w:val="0"/>
+        </w:rPr>
+      </w:r>
+    </w:p>
+    <w:p>
+      <w:pPr>
+        <w:jc w:val="left"/>
+        <w:rPr>
+          <w:rFonts w:ascii="Times New Roman" w:cs="Times New Roman" w:eastAsia="Times New Roman" w:hAnsi="Times New Roman"/>
+        </w:rPr>
+      </w:pPr>
+      <w:r>
+        <w:br w:type="page"/>
+      </w:r>
+      <w:r>
+        <w:rPr>
+          <w:rtl w:val="0"/>
+        </w:rPr>
+      </w:r>
+    </w:p>
+    <w:p>
+      <w:pPr>
+        <w:jc w:val="center"/>
+        <w:rPr>
+          <w:rFonts w:ascii="Times New Roman" w:cs="Times New Roman" w:eastAsia="Times New Roman" w:hAnsi="Times New Roman"/>
+        </w:rPr>
+      </w:pPr>
+      <w:r>
+        <w:rPr>
+          <w:rtl w:val="0"/>
+        </w:rPr>
+      </w:r>
+    </w:p>
+    <w:p>
+      <w:pPr>
         <w:keepNext w:val="1"/>
         <w:spacing w:after="240" w:before="240" w:lineRule="auto"/>
         <w:rPr>
@@ -4082,7 +4613,8 @@
       </w:r>
     </w:p>
     <w:sectPr>
-      <w:footerReference r:id="rId11" w:type="default"/>
+      <w:headerReference r:id="rId15" w:type="default"/>
+      <w:footerReference r:id="rId16" w:type="default"/>
       <w:pgSz w:h="16838" w:w="11906" w:orient="portrait"/>
       <w:pgMar w:bottom="1417" w:top="1417" w:left="1701" w:right="1701" w:header="708" w:footer="708"/>
       <w:pgNumType w:start="1"/>
@@ -4196,101 +4728,24 @@
 </w:ftr>
 </file>
 
+<file path=word/header1.xml><?xml version="1.0" encoding="utf-8"?>
+<w:hdr xmlns:mc="http://schemas.openxmlformats.org/markup-compatibility/2006" xmlns:o="urn:schemas-microsoft-com:office:office" xmlns:r="http://schemas.openxmlformats.org/officeDocument/2006/relationships" xmlns:m="http://schemas.openxmlformats.org/officeDocument/2006/math" xmlns:v="urn:schemas-microsoft-com:vml" xmlns:wp="http://schemas.openxmlformats.org/drawingml/2006/wordprocessingDrawing" xmlns:w10="urn:schemas-microsoft-com:office:word" xmlns:w="http://schemas.openxmlformats.org/wordprocessingml/2006/main" xmlns:wne="http://schemas.microsoft.com/office/word/2006/wordml" xmlns:sl="http://schemas.openxmlformats.org/schemaLibrary/2006/main" xmlns:a="http://schemas.openxmlformats.org/drawingml/2006/main" xmlns:pic="http://schemas.openxmlformats.org/drawingml/2006/picture" xmlns:c="http://schemas.openxmlformats.org/drawingml/2006/chart" xmlns:lc="http://schemas.openxmlformats.org/drawingml/2006/lockedCanvas" xmlns:dgm="http://schemas.openxmlformats.org/drawingml/2006/diagram" xmlns:wps="http://schemas.microsoft.com/office/word/2010/wordprocessingShape" xmlns:wpg="http://schemas.microsoft.com/office/word/2010/wordprocessingGroup" xmlns:w14="http://schemas.microsoft.com/office/word/2010/wordml" xmlns:w15="http://schemas.microsoft.com/office/word/2012/wordml">
+  <w:p>
+    <w:pPr>
+      <w:rPr/>
+    </w:pPr>
+    <w:r>
+      <w:rPr>
+        <w:rtl w:val="0"/>
+      </w:rPr>
+    </w:r>
+  </w:p>
+</w:hdr>
+</file>
+
 <file path=word/numbering.xml><?xml version="1.0" encoding="utf-8"?>
 <w:numbering xmlns:mc="http://schemas.openxmlformats.org/markup-compatibility/2006" xmlns:o="urn:schemas-microsoft-com:office:office" xmlns:r="http://schemas.openxmlformats.org/officeDocument/2006/relationships" xmlns:m="http://schemas.openxmlformats.org/officeDocument/2006/math" xmlns:v="urn:schemas-microsoft-com:vml" xmlns:wp="http://schemas.openxmlformats.org/drawingml/2006/wordprocessingDrawing" xmlns:w10="urn:schemas-microsoft-com:office:word" xmlns:w="http://schemas.openxmlformats.org/wordprocessingml/2006/main" xmlns:wne="http://schemas.microsoft.com/office/word/2006/wordml" xmlns:sl="http://schemas.openxmlformats.org/schemaLibrary/2006/main" xmlns:a="http://schemas.openxmlformats.org/drawingml/2006/main" xmlns:pic="http://schemas.openxmlformats.org/drawingml/2006/picture" xmlns:c="http://schemas.openxmlformats.org/drawingml/2006/chart" xmlns:lc="http://schemas.openxmlformats.org/drawingml/2006/lockedCanvas" xmlns:dgm="http://schemas.openxmlformats.org/drawingml/2006/diagram" xmlns:wps="http://schemas.microsoft.com/office/word/2010/wordprocessingShape" xmlns:wpg="http://schemas.microsoft.com/office/word/2010/wordprocessingGroup" xmlns:w14="http://schemas.microsoft.com/office/word/2010/wordml" xmlns:w15="http://schemas.microsoft.com/office/word/2012/wordml">
   <w:abstractNum w:abstractNumId="1">
-    <w:lvl w:ilvl="0">
-      <w:start w:val="1"/>
-      <w:numFmt w:val="decimal"/>
-      <w:lvlText w:val="%1."/>
-      <w:lvlJc w:val="left"/>
-      <w:pPr>
-        <w:ind w:left="720" w:hanging="360"/>
-      </w:pPr>
-      <w:rPr/>
-    </w:lvl>
-    <w:lvl w:ilvl="1">
-      <w:start w:val="1"/>
-      <w:numFmt w:val="decimal"/>
-      <w:lvlText w:val="%1.%2."/>
-      <w:lvlJc w:val="left"/>
-      <w:pPr>
-        <w:ind w:left="1080" w:hanging="720"/>
-      </w:pPr>
-      <w:rPr/>
-    </w:lvl>
-    <w:lvl w:ilvl="2">
-      <w:start w:val="1"/>
-      <w:numFmt w:val="decimal"/>
-      <w:lvlText w:val="%1.%2.%3."/>
-      <w:lvlJc w:val="left"/>
-      <w:pPr>
-        <w:ind w:left="1080" w:hanging="720"/>
-      </w:pPr>
-      <w:rPr/>
-    </w:lvl>
-    <w:lvl w:ilvl="3">
-      <w:start w:val="1"/>
-      <w:numFmt w:val="decimal"/>
-      <w:lvlText w:val="%1.%2.%3.%4."/>
-      <w:lvlJc w:val="left"/>
-      <w:pPr>
-        <w:ind w:left="1440" w:hanging="1080"/>
-      </w:pPr>
-      <w:rPr/>
-    </w:lvl>
-    <w:lvl w:ilvl="4">
-      <w:start w:val="1"/>
-      <w:numFmt w:val="decimal"/>
-      <w:lvlText w:val="%1.%2.%3.%4.%5."/>
-      <w:lvlJc w:val="left"/>
-      <w:pPr>
-        <w:ind w:left="1440" w:hanging="1080"/>
-      </w:pPr>
-      <w:rPr/>
-    </w:lvl>
-    <w:lvl w:ilvl="5">
-      <w:start w:val="1"/>
-      <w:numFmt w:val="decimal"/>
-      <w:lvlText w:val="%1.%2.%3.%4.%5.%6."/>
-      <w:lvlJc w:val="left"/>
-      <w:pPr>
-        <w:ind w:left="1800" w:hanging="1440"/>
-      </w:pPr>
-      <w:rPr/>
-    </w:lvl>
-    <w:lvl w:ilvl="6">
-      <w:start w:val="1"/>
-      <w:numFmt w:val="decimal"/>
-      <w:lvlText w:val="%1.%2.%3.%4.%5.%6.%7."/>
-      <w:lvlJc w:val="left"/>
-      <w:pPr>
-        <w:ind w:left="2160" w:hanging="1800"/>
-      </w:pPr>
-      <w:rPr/>
-    </w:lvl>
-    <w:lvl w:ilvl="7">
-      <w:start w:val="1"/>
-      <w:numFmt w:val="decimal"/>
-      <w:lvlText w:val="%1.%2.%3.%4.%5.%6.%7.%8."/>
-      <w:lvlJc w:val="left"/>
-      <w:pPr>
-        <w:ind w:left="2160" w:hanging="1800"/>
-      </w:pPr>
-      <w:rPr/>
-    </w:lvl>
-    <w:lvl w:ilvl="8">
-      <w:start w:val="1"/>
-      <w:numFmt w:val="decimal"/>
-      <w:lvlText w:val="%1.%2.%3.%4.%5.%6.%7.%8.%9."/>
-      <w:lvlJc w:val="left"/>
-      <w:pPr>
-        <w:ind w:left="2520" w:hanging="2160"/>
-      </w:pPr>
-      <w:rPr/>
-    </w:lvl>
-  </w:abstractNum>
-  <w:abstractNum w:abstractNumId="2">
     <w:lvl w:ilvl="0">
       <w:start w:val="1"/>
       <w:numFmt w:val="bullet"/>
@@ -4400,14 +4855,14 @@
       </w:rPr>
     </w:lvl>
   </w:abstractNum>
-  <w:abstractNum w:abstractNumId="3">
+  <w:abstractNum w:abstractNumId="2">
     <w:lvl w:ilvl="0">
       <w:start w:val="1"/>
       <w:numFmt w:val="bullet"/>
       <w:lvlText w:val="●"/>
       <w:lvlJc w:val="left"/>
       <w:pPr>
-        <w:ind w:left="578" w:hanging="360"/>
+        <w:ind w:left="720" w:hanging="360"/>
       </w:pPr>
       <w:rPr>
         <w:rFonts w:ascii="Noto Sans Symbols" w:cs="Noto Sans Symbols" w:eastAsia="Noto Sans Symbols" w:hAnsi="Noto Sans Symbols"/>
@@ -4419,7 +4874,7 @@
       <w:lvlText w:val="o"/>
       <w:lvlJc w:val="left"/>
       <w:pPr>
-        <w:ind w:left="1298" w:hanging="359"/>
+        <w:ind w:left="1440" w:hanging="360"/>
       </w:pPr>
       <w:rPr>
         <w:rFonts w:ascii="Courier New" w:cs="Courier New" w:eastAsia="Courier New" w:hAnsi="Courier New"/>
@@ -4431,7 +4886,7 @@
       <w:lvlText w:val="▪"/>
       <w:lvlJc w:val="left"/>
       <w:pPr>
-        <w:ind w:left="2018" w:hanging="360"/>
+        <w:ind w:left="2160" w:hanging="360"/>
       </w:pPr>
       <w:rPr>
         <w:rFonts w:ascii="Noto Sans Symbols" w:cs="Noto Sans Symbols" w:eastAsia="Noto Sans Symbols" w:hAnsi="Noto Sans Symbols"/>
@@ -4443,7 +4898,7 @@
       <w:lvlText w:val="●"/>
       <w:lvlJc w:val="left"/>
       <w:pPr>
-        <w:ind w:left="2738" w:hanging="360"/>
+        <w:ind w:left="2880" w:hanging="360"/>
       </w:pPr>
       <w:rPr>
         <w:rFonts w:ascii="Noto Sans Symbols" w:cs="Noto Sans Symbols" w:eastAsia="Noto Sans Symbols" w:hAnsi="Noto Sans Symbols"/>
@@ -4455,7 +4910,7 @@
       <w:lvlText w:val="o"/>
       <w:lvlJc w:val="left"/>
       <w:pPr>
-        <w:ind w:left="3458" w:hanging="360"/>
+        <w:ind w:left="3600" w:hanging="360"/>
       </w:pPr>
       <w:rPr>
         <w:rFonts w:ascii="Courier New" w:cs="Courier New" w:eastAsia="Courier New" w:hAnsi="Courier New"/>
@@ -4467,7 +4922,7 @@
       <w:lvlText w:val="▪"/>
       <w:lvlJc w:val="left"/>
       <w:pPr>
-        <w:ind w:left="4178" w:hanging="360"/>
+        <w:ind w:left="4320" w:hanging="360"/>
       </w:pPr>
       <w:rPr>
         <w:rFonts w:ascii="Noto Sans Symbols" w:cs="Noto Sans Symbols" w:eastAsia="Noto Sans Symbols" w:hAnsi="Noto Sans Symbols"/>
@@ -4479,7 +4934,7 @@
       <w:lvlText w:val="●"/>
       <w:lvlJc w:val="left"/>
       <w:pPr>
-        <w:ind w:left="4898" w:hanging="360"/>
+        <w:ind w:left="5040" w:hanging="360"/>
       </w:pPr>
       <w:rPr>
         <w:rFonts w:ascii="Noto Sans Symbols" w:cs="Noto Sans Symbols" w:eastAsia="Noto Sans Symbols" w:hAnsi="Noto Sans Symbols"/>
@@ -4491,7 +4946,7 @@
       <w:lvlText w:val="o"/>
       <w:lvlJc w:val="left"/>
       <w:pPr>
-        <w:ind w:left="5618" w:hanging="360"/>
+        <w:ind w:left="5760" w:hanging="360"/>
       </w:pPr>
       <w:rPr>
         <w:rFonts w:ascii="Courier New" w:cs="Courier New" w:eastAsia="Courier New" w:hAnsi="Courier New"/>
@@ -4503,10 +4958,121 @@
       <w:lvlText w:val="▪"/>
       <w:lvlJc w:val="left"/>
       <w:pPr>
-        <w:ind w:left="6338" w:hanging="360"/>
+        <w:ind w:left="6480" w:hanging="360"/>
       </w:pPr>
       <w:rPr>
         <w:rFonts w:ascii="Noto Sans Symbols" w:cs="Noto Sans Symbols" w:eastAsia="Noto Sans Symbols" w:hAnsi="Noto Sans Symbols"/>
+      </w:rPr>
+    </w:lvl>
+  </w:abstractNum>
+  <w:abstractNum w:abstractNumId="3">
+    <w:lvl w:ilvl="0">
+      <w:start w:val="1"/>
+      <w:numFmt w:val="decimal"/>
+      <w:lvlText w:val="%1."/>
+      <w:lvlJc w:val="left"/>
+      <w:pPr>
+        <w:ind w:left="858" w:hanging="432.00000000000006"/>
+      </w:pPr>
+      <w:rPr>
+        <w:rFonts w:ascii="Arial" w:cs="Arial" w:eastAsia="Arial" w:hAnsi="Arial"/>
+        <w:vertAlign w:val="baseline"/>
+      </w:rPr>
+    </w:lvl>
+    <w:lvl w:ilvl="1">
+      <w:start w:val="1"/>
+      <w:numFmt w:val="decimal"/>
+      <w:lvlText w:val="%1.%2"/>
+      <w:lvlJc w:val="left"/>
+      <w:pPr>
+        <w:ind w:left="576" w:hanging="576"/>
+      </w:pPr>
+      <w:rPr>
+        <w:vertAlign w:val="baseline"/>
+      </w:rPr>
+    </w:lvl>
+    <w:lvl w:ilvl="2">
+      <w:start w:val="1"/>
+      <w:numFmt w:val="decimal"/>
+      <w:lvlText w:val="%1.%2.%3"/>
+      <w:lvlJc w:val="left"/>
+      <w:pPr>
+        <w:ind w:left="1855" w:hanging="720"/>
+      </w:pPr>
+      <w:rPr>
+        <w:vertAlign w:val="baseline"/>
+      </w:rPr>
+    </w:lvl>
+    <w:lvl w:ilvl="3">
+      <w:start w:val="1"/>
+      <w:numFmt w:val="decimal"/>
+      <w:lvlText w:val="%1.%2.%3.%4"/>
+      <w:lvlJc w:val="left"/>
+      <w:pPr>
+        <w:ind w:left="864" w:hanging="864"/>
+      </w:pPr>
+      <w:rPr>
+        <w:vertAlign w:val="baseline"/>
+      </w:rPr>
+    </w:lvl>
+    <w:lvl w:ilvl="4">
+      <w:start w:val="1"/>
+      <w:numFmt w:val="decimal"/>
+      <w:lvlText w:val=""/>
+      <w:lvlJc w:val="left"/>
+      <w:pPr>
+        <w:ind w:left="1008" w:hanging="1008"/>
+      </w:pPr>
+      <w:rPr>
+        <w:vertAlign w:val="baseline"/>
+      </w:rPr>
+    </w:lvl>
+    <w:lvl w:ilvl="5">
+      <w:start w:val="1"/>
+      <w:numFmt w:val="decimal"/>
+      <w:lvlText w:val=""/>
+      <w:lvlJc w:val="left"/>
+      <w:pPr>
+        <w:ind w:left="1152" w:hanging="1152"/>
+      </w:pPr>
+      <w:rPr>
+        <w:vertAlign w:val="baseline"/>
+      </w:rPr>
+    </w:lvl>
+    <w:lvl w:ilvl="6">
+      <w:start w:val="1"/>
+      <w:numFmt w:val="decimal"/>
+      <w:lvlText w:val=""/>
+      <w:lvlJc w:val="left"/>
+      <w:pPr>
+        <w:ind w:left="1296" w:hanging="1296"/>
+      </w:pPr>
+      <w:rPr>
+        <w:vertAlign w:val="baseline"/>
+      </w:rPr>
+    </w:lvl>
+    <w:lvl w:ilvl="7">
+      <w:start w:val="1"/>
+      <w:numFmt w:val="decimal"/>
+      <w:lvlText w:val=""/>
+      <w:lvlJc w:val="left"/>
+      <w:pPr>
+        <w:ind w:left="1440" w:hanging="1440"/>
+      </w:pPr>
+      <w:rPr>
+        <w:vertAlign w:val="baseline"/>
+      </w:rPr>
+    </w:lvl>
+    <w:lvl w:ilvl="8">
+      <w:start w:val="1"/>
+      <w:numFmt w:val="decimal"/>
+      <w:lvlText w:val=""/>
+      <w:lvlJc w:val="left"/>
+      <w:pPr>
+        <w:ind w:left="1584" w:hanging="1584"/>
+      </w:pPr>
+      <w:rPr>
+        <w:vertAlign w:val="baseline"/>
       </w:rPr>
     </w:lvl>
   </w:abstractNum>
@@ -4517,7 +5083,7 @@
       <w:lvlText w:val="●"/>
       <w:lvlJc w:val="left"/>
       <w:pPr>
-        <w:ind w:left="720" w:hanging="360"/>
+        <w:ind w:left="578" w:hanging="360"/>
       </w:pPr>
       <w:rPr>
         <w:rFonts w:ascii="Noto Sans Symbols" w:cs="Noto Sans Symbols" w:eastAsia="Noto Sans Symbols" w:hAnsi="Noto Sans Symbols"/>
@@ -4529,7 +5095,7 @@
       <w:lvlText w:val="o"/>
       <w:lvlJc w:val="left"/>
       <w:pPr>
-        <w:ind w:left="1440" w:hanging="360"/>
+        <w:ind w:left="1298" w:hanging="359"/>
       </w:pPr>
       <w:rPr>
         <w:rFonts w:ascii="Courier New" w:cs="Courier New" w:eastAsia="Courier New" w:hAnsi="Courier New"/>
@@ -4541,7 +5107,7 @@
       <w:lvlText w:val="▪"/>
       <w:lvlJc w:val="left"/>
       <w:pPr>
-        <w:ind w:left="2160" w:hanging="360"/>
+        <w:ind w:left="2018" w:hanging="360"/>
       </w:pPr>
       <w:rPr>
         <w:rFonts w:ascii="Noto Sans Symbols" w:cs="Noto Sans Symbols" w:eastAsia="Noto Sans Symbols" w:hAnsi="Noto Sans Symbols"/>
@@ -4553,7 +5119,7 @@
       <w:lvlText w:val="●"/>
       <w:lvlJc w:val="left"/>
       <w:pPr>
-        <w:ind w:left="2880" w:hanging="360"/>
+        <w:ind w:left="2738" w:hanging="360"/>
       </w:pPr>
       <w:rPr>
         <w:rFonts w:ascii="Noto Sans Symbols" w:cs="Noto Sans Symbols" w:eastAsia="Noto Sans Symbols" w:hAnsi="Noto Sans Symbols"/>
@@ -4565,7 +5131,7 @@
       <w:lvlText w:val="o"/>
       <w:lvlJc w:val="left"/>
       <w:pPr>
-        <w:ind w:left="3600" w:hanging="360"/>
+        <w:ind w:left="3458" w:hanging="360"/>
       </w:pPr>
       <w:rPr>
         <w:rFonts w:ascii="Courier New" w:cs="Courier New" w:eastAsia="Courier New" w:hAnsi="Courier New"/>
@@ -4577,7 +5143,7 @@
       <w:lvlText w:val="▪"/>
       <w:lvlJc w:val="left"/>
       <w:pPr>
-        <w:ind w:left="4320" w:hanging="360"/>
+        <w:ind w:left="4178" w:hanging="360"/>
       </w:pPr>
       <w:rPr>
         <w:rFonts w:ascii="Noto Sans Symbols" w:cs="Noto Sans Symbols" w:eastAsia="Noto Sans Symbols" w:hAnsi="Noto Sans Symbols"/>
@@ -4589,7 +5155,7 @@
       <w:lvlText w:val="●"/>
       <w:lvlJc w:val="left"/>
       <w:pPr>
-        <w:ind w:left="5040" w:hanging="360"/>
+        <w:ind w:left="4898" w:hanging="360"/>
       </w:pPr>
       <w:rPr>
         <w:rFonts w:ascii="Noto Sans Symbols" w:cs="Noto Sans Symbols" w:eastAsia="Noto Sans Symbols" w:hAnsi="Noto Sans Symbols"/>
@@ -4601,7 +5167,7 @@
       <w:lvlText w:val="o"/>
       <w:lvlJc w:val="left"/>
       <w:pPr>
-        <w:ind w:left="5760" w:hanging="360"/>
+        <w:ind w:left="5618" w:hanging="360"/>
       </w:pPr>
       <w:rPr>
         <w:rFonts w:ascii="Courier New" w:cs="Courier New" w:eastAsia="Courier New" w:hAnsi="Courier New"/>
@@ -4613,10 +5179,121 @@
       <w:lvlText w:val="▪"/>
       <w:lvlJc w:val="left"/>
       <w:pPr>
-        <w:ind w:left="6480" w:hanging="360"/>
+        <w:ind w:left="6338" w:hanging="360"/>
       </w:pPr>
       <w:rPr>
         <w:rFonts w:ascii="Noto Sans Symbols" w:cs="Noto Sans Symbols" w:eastAsia="Noto Sans Symbols" w:hAnsi="Noto Sans Symbols"/>
+      </w:rPr>
+    </w:lvl>
+  </w:abstractNum>
+  <w:abstractNum w:abstractNumId="5">
+    <w:lvl w:ilvl="0">
+      <w:start w:val="1"/>
+      <w:numFmt w:val="decimal"/>
+      <w:lvlText w:val="%1."/>
+      <w:lvlJc w:val="left"/>
+      <w:pPr>
+        <w:ind w:left="858" w:hanging="432.00000000000006"/>
+      </w:pPr>
+      <w:rPr>
+        <w:rFonts w:ascii="Arial" w:cs="Arial" w:eastAsia="Arial" w:hAnsi="Arial"/>
+        <w:vertAlign w:val="baseline"/>
+      </w:rPr>
+    </w:lvl>
+    <w:lvl w:ilvl="1">
+      <w:start w:val="1"/>
+      <w:numFmt w:val="decimal"/>
+      <w:lvlText w:val="%1.%2"/>
+      <w:lvlJc w:val="left"/>
+      <w:pPr>
+        <w:ind w:left="576" w:hanging="576"/>
+      </w:pPr>
+      <w:rPr>
+        <w:vertAlign w:val="baseline"/>
+      </w:rPr>
+    </w:lvl>
+    <w:lvl w:ilvl="2">
+      <w:start w:val="1"/>
+      <w:numFmt w:val="decimal"/>
+      <w:lvlText w:val="%1.%2.%3"/>
+      <w:lvlJc w:val="left"/>
+      <w:pPr>
+        <w:ind w:left="1855" w:hanging="720"/>
+      </w:pPr>
+      <w:rPr>
+        <w:vertAlign w:val="baseline"/>
+      </w:rPr>
+    </w:lvl>
+    <w:lvl w:ilvl="3">
+      <w:start w:val="1"/>
+      <w:numFmt w:val="decimal"/>
+      <w:lvlText w:val="%1.%2.%3.%4"/>
+      <w:lvlJc w:val="left"/>
+      <w:pPr>
+        <w:ind w:left="864" w:hanging="864"/>
+      </w:pPr>
+      <w:rPr>
+        <w:vertAlign w:val="baseline"/>
+      </w:rPr>
+    </w:lvl>
+    <w:lvl w:ilvl="4">
+      <w:start w:val="1"/>
+      <w:numFmt w:val="decimal"/>
+      <w:lvlText w:val=""/>
+      <w:lvlJc w:val="left"/>
+      <w:pPr>
+        <w:ind w:left="1008" w:hanging="1008"/>
+      </w:pPr>
+      <w:rPr>
+        <w:vertAlign w:val="baseline"/>
+      </w:rPr>
+    </w:lvl>
+    <w:lvl w:ilvl="5">
+      <w:start w:val="1"/>
+      <w:numFmt w:val="decimal"/>
+      <w:lvlText w:val=""/>
+      <w:lvlJc w:val="left"/>
+      <w:pPr>
+        <w:ind w:left="1152" w:hanging="1152"/>
+      </w:pPr>
+      <w:rPr>
+        <w:vertAlign w:val="baseline"/>
+      </w:rPr>
+    </w:lvl>
+    <w:lvl w:ilvl="6">
+      <w:start w:val="1"/>
+      <w:numFmt w:val="decimal"/>
+      <w:lvlText w:val=""/>
+      <w:lvlJc w:val="left"/>
+      <w:pPr>
+        <w:ind w:left="1296" w:hanging="1296"/>
+      </w:pPr>
+      <w:rPr>
+        <w:vertAlign w:val="baseline"/>
+      </w:rPr>
+    </w:lvl>
+    <w:lvl w:ilvl="7">
+      <w:start w:val="1"/>
+      <w:numFmt w:val="decimal"/>
+      <w:lvlText w:val=""/>
+      <w:lvlJc w:val="left"/>
+      <w:pPr>
+        <w:ind w:left="1440" w:hanging="1440"/>
+      </w:pPr>
+      <w:rPr>
+        <w:vertAlign w:val="baseline"/>
+      </w:rPr>
+    </w:lvl>
+    <w:lvl w:ilvl="8">
+      <w:start w:val="1"/>
+      <w:numFmt w:val="decimal"/>
+      <w:lvlText w:val=""/>
+      <w:lvlJc w:val="left"/>
+      <w:pPr>
+        <w:ind w:left="1584" w:hanging="1584"/>
+      </w:pPr>
+      <w:rPr>
+        <w:vertAlign w:val="baseline"/>
       </w:rPr>
     </w:lvl>
   </w:abstractNum>
@@ -4631,6 +5308,9 @@
   </w:num>
   <w:num w:numId="4">
     <w:abstractNumId w:val="4"/>
+  </w:num>
+  <w:num w:numId="5">
+    <w:abstractNumId w:val="5"/>
   </w:num>
 </w:numbering>
 </file>
@@ -5192,7 +5872,7 @@
 
 <file path=customXML/item1.xml><?xml version="1.0" encoding="utf-8"?>
 <go:gDocsCustomXmlDataStorage xmlns:go="http://customooxmlschemas.google.com/" xmlns:r="http://schemas.openxmlformats.org/officeDocument/2006/relationships">
-  <go:docsCustomData xmlns:go="http://customooxmlschemas.google.com/" roundtripDataSignature="AMtx7mhdNY8vE0reOBaUsYdfQf8S5hmCWw==">AMUW2mXft/7U1q/E1OVHtcq88dwCiOXcvCZkIcBbTnhQeFYHJHSDyRMAzjzYLptQ1hXN51bUYeiNEY8KhaBRhbxqnOyx9FttlsjGY7d6zDBAQN/8MN8jFvq4ROA35Tf1Uah4qewWjnCI13H+UVVvg5n+eAOFJDdKHdwmfylxt4aUeVIoF88Zd4k=</go:docsCustomData>
+  <go:docsCustomData xmlns:go="http://customooxmlschemas.google.com/" roundtripDataSignature="AMtx7mjGiwJm7vqWH3piW9lrsyeAzKGlaw==">AMUW2mWaYJ1tLb6hLC3X5p+tmngKes5Zhpq6vGLgzWSgapQXD9YzWwUNvHVrlDERx3hOvte6AsMgH30hXmbSMX5a6Zwxp9q9yN3fe4R7+IowM0p+LzWoEdfq7X7Qtgj+SDxuEp7Q2ha1MCbTCwpP36xGaZZjQcMBLsO4akBjHfN5AQJQdfuJ3Wo/ImMSStOdxo7fJ5o0AfU5YdPdcP8YWQ7Z+4a2thOeJvPluhWK2uIrs8KheK4ObqI=</go:docsCustomData>
 </go:gDocsCustomXmlDataStorage>
 </file>
 

</xml_diff>